<commit_message>
Modifiacion en la vision
</commit_message>
<xml_diff>
--- a/Arquitectura de SW.docx
+++ b/Arquitectura de SW.docx
@@ -1,6 +1,6 @@
 
 <file path=word/document.xml><?xml version="1.0" encoding="utf-8"?>
-<w:document xmlns:ve="http://schemas.openxmlformats.org/markup-compatibility/2006" xmlns:o="urn:schemas-microsoft-com:office:office" xmlns:r="http://schemas.openxmlformats.org/officeDocument/2006/relationships" xmlns:m="http://schemas.openxmlformats.org/officeDocument/2006/math" xmlns:v="urn:schemas-microsoft-com:vml" xmlns:wp="http://schemas.openxmlformats.org/drawingml/2006/wordprocessingDrawing" xmlns:w10="urn:schemas-microsoft-com:office:word" xmlns:w="http://schemas.openxmlformats.org/wordprocessingml/2006/main" xmlns:wne="http://schemas.microsoft.com/office/word/2006/wordml">
+<w:document xmlns:wpc="http://schemas.microsoft.com/office/word/2010/wordprocessingCanvas" xmlns:mc="http://schemas.openxmlformats.org/markup-compatibility/2006" xmlns:o="urn:schemas-microsoft-com:office:office" xmlns:r="http://schemas.openxmlformats.org/officeDocument/2006/relationships" xmlns:m="http://schemas.openxmlformats.org/officeDocument/2006/math" xmlns:v="urn:schemas-microsoft-com:vml" xmlns:wp14="http://schemas.microsoft.com/office/word/2010/wordprocessingDrawing" xmlns:wp="http://schemas.openxmlformats.org/drawingml/2006/wordprocessingDrawing" xmlns:w10="urn:schemas-microsoft-com:office:word" xmlns:w="http://schemas.openxmlformats.org/wordprocessingml/2006/main" xmlns:w14="http://schemas.microsoft.com/office/word/2010/wordml" xmlns:wpg="http://schemas.microsoft.com/office/word/2010/wordprocessingGroup" xmlns:wpi="http://schemas.microsoft.com/office/word/2010/wordprocessingInk" xmlns:wne="http://schemas.microsoft.com/office/word/2006/wordml" xmlns:wps="http://schemas.microsoft.com/office/word/2010/wordprocessingShape" mc:Ignorable="w14 wp14">
   <w:body>
     <w:p>
       <w:pPr>
@@ -14,13 +14,13 @@
           <w:lang w:val="es-ES"/>
         </w:rPr>
         <w:pict>
-          <v:group id="_x0000_s1527" style="position:absolute;margin-left:820.8pt;margin-top:0;width:288.8pt;height:791.3pt;z-index:251694592;mso-position-horizontal:right;mso-position-horizontal-relative:page;mso-position-vertical:top;mso-position-vertical-relative:page" coordorigin="7329" coordsize="4911,15840" o:allowincell="f">
+          <v:group id="_x0000_s1527" style="position:absolute;margin-left:1058.4pt;margin-top:0;width:288.8pt;height:791.3pt;z-index:251694592;mso-position-horizontal:right;mso-position-horizontal-relative:page;mso-position-vertical:top;mso-position-vertical-relative:page" coordorigin="7329" coordsize="4911,15840" o:allowincell="f">
             <v:group id="_x0000_s1528" style="position:absolute;left:7344;width:4896;height:15840;mso-width-percent:400;mso-height-percent:1000;mso-position-horizontal:right;mso-position-horizontal-relative:page;mso-position-vertical:top;mso-position-vertical-relative:page;mso-width-percent:400;mso-height-percent:1000" coordorigin="7560" coordsize="4700,15840" o:allowincell="f">
               <v:rect id="_x0000_s1529" style="position:absolute;left:7755;width:4505;height:15840;mso-height-percent:1000;mso-position-vertical:top;mso-position-vertical-relative:page;mso-height-percent:1000" fillcolor="#9bbb59" stroked="f" strokecolor="#d8d8d8">
                 <v:fill color2="#bfbfbf" rotate="t"/>
               </v:rect>
               <v:rect id="_x0000_s1530" style="position:absolute;left:7560;top:8;width:195;height:15825;mso-height-percent:1000;mso-position-vertical-relative:page;mso-height-percent:1000;mso-width-relative:margin;v-text-anchor:middle" fillcolor="#9bbb59" stroked="f" strokecolor="white" strokeweight="1pt">
-                <v:fill r:id="rId7" o:title="Light vertical" opacity="52429f" o:opacity2="52429f" type="pattern"/>
+                <v:fill r:id="rId8" o:title="Light vertical" opacity="52429f" o:opacity2="52429f" type="pattern"/>
                 <v:shadow color="#d8d8d8" offset="3pt,3pt" offset2="2pt,2pt"/>
               </v:rect>
             </v:group>
@@ -96,6 +96,7 @@
                       </w:rPr>
                       <w:t xml:space="preserve">Software </w:t>
                     </w:r>
+                    <w:proofErr w:type="spellStart"/>
                     <w:r>
                       <w:rPr>
                         <w:b/>
@@ -106,6 +107,7 @@
                       </w:rPr>
                       <w:t>Solutions</w:t>
                     </w:r>
+                    <w:proofErr w:type="spellEnd"/>
                   </w:p>
                   <w:p>
                     <w:pPr>
@@ -126,7 +128,7 @@
                         <w:top w:val="single" w:sz="8" w:space="0" w:color="9BBB59"/>
                         <w:bottom w:val="single" w:sz="8" w:space="0" w:color="9BBB59"/>
                       </w:tblBorders>
-                      <w:tblLook w:val="04A0"/>
+                      <w:tblLook w:val="04A0" w:firstRow="1" w:lastRow="0" w:firstColumn="1" w:lastColumn="0" w:noHBand="0" w:noVBand="1"/>
                     </w:tblPr>
                     <w:tblGrid>
                       <w:gridCol w:w="3068"/>
@@ -318,8 +320,48 @@
                               <w:szCs w:val="24"/>
                               <w:lang w:val="es-GT" w:eastAsia="es-GT"/>
                             </w:rPr>
-                            <w:t>Pablo Daniel Tum Xitumul</w:t>
+                            <w:t xml:space="preserve">Pablo Daniel </w:t>
                           </w:r>
+                          <w:proofErr w:type="spellStart"/>
+                          <w:r>
+                            <w:rPr>
+                              <w:rFonts w:ascii="Times New Roman" w:hAnsi="Times New Roman" w:cs="Times New Roman"/>
+                              <w:b/>
+                              <w:bCs/>
+                              <w:color w:val="365F91"/>
+                              <w:sz w:val="24"/>
+                              <w:szCs w:val="24"/>
+                              <w:lang w:val="es-GT" w:eastAsia="es-GT"/>
+                            </w:rPr>
+                            <w:t>Tum</w:t>
+                          </w:r>
+                          <w:proofErr w:type="spellEnd"/>
+                          <w:r>
+                            <w:rPr>
+                              <w:rFonts w:ascii="Times New Roman" w:hAnsi="Times New Roman" w:cs="Times New Roman"/>
+                              <w:b/>
+                              <w:bCs/>
+                              <w:color w:val="365F91"/>
+                              <w:sz w:val="24"/>
+                              <w:szCs w:val="24"/>
+                              <w:lang w:val="es-GT" w:eastAsia="es-GT"/>
+                            </w:rPr>
+                            <w:t xml:space="preserve"> </w:t>
+                          </w:r>
+                          <w:proofErr w:type="spellStart"/>
+                          <w:r>
+                            <w:rPr>
+                              <w:rFonts w:ascii="Times New Roman" w:hAnsi="Times New Roman" w:cs="Times New Roman"/>
+                              <w:b/>
+                              <w:bCs/>
+                              <w:color w:val="365F91"/>
+                              <w:sz w:val="24"/>
+                              <w:szCs w:val="24"/>
+                              <w:lang w:val="es-GT" w:eastAsia="es-GT"/>
+                            </w:rPr>
+                            <w:t>Xitumul</w:t>
+                          </w:r>
+                          <w:proofErr w:type="spellEnd"/>
                         </w:p>
                       </w:tc>
                       <w:tc>
@@ -389,7 +431,33 @@
                               <w:szCs w:val="24"/>
                               <w:lang w:val="es-GT" w:eastAsia="es-GT"/>
                             </w:rPr>
-                            <w:t>Edgar Chivichon Chacón</w:t>
+                            <w:t xml:space="preserve">Edgar </w:t>
+                          </w:r>
+                          <w:proofErr w:type="spellStart"/>
+                          <w:r>
+                            <w:rPr>
+                              <w:rFonts w:ascii="Times New Roman" w:hAnsi="Times New Roman" w:cs="Times New Roman"/>
+                              <w:b/>
+                              <w:bCs/>
+                              <w:color w:val="365F91"/>
+                              <w:sz w:val="24"/>
+                              <w:szCs w:val="24"/>
+                              <w:lang w:val="es-GT" w:eastAsia="es-GT"/>
+                            </w:rPr>
+                            <w:t>Chivichon</w:t>
+                          </w:r>
+                          <w:proofErr w:type="spellEnd"/>
+                          <w:r>
+                            <w:rPr>
+                              <w:rFonts w:ascii="Times New Roman" w:hAnsi="Times New Roman" w:cs="Times New Roman"/>
+                              <w:b/>
+                              <w:bCs/>
+                              <w:color w:val="365F91"/>
+                              <w:sz w:val="24"/>
+                              <w:szCs w:val="24"/>
+                              <w:lang w:val="es-GT" w:eastAsia="es-GT"/>
+                            </w:rPr>
+                            <w:t xml:space="preserve"> Chacón</w:t>
                           </w:r>
                         </w:p>
                       </w:tc>
@@ -460,7 +528,33 @@
                               <w:szCs w:val="24"/>
                               <w:lang w:val="es-GT" w:eastAsia="es-GT"/>
                             </w:rPr>
-                            <w:t>Diego Josue Bedoya</w:t>
+                            <w:t xml:space="preserve">Diego </w:t>
+                          </w:r>
+                          <w:proofErr w:type="spellStart"/>
+                          <w:r>
+                            <w:rPr>
+                              <w:rFonts w:ascii="Times New Roman" w:hAnsi="Times New Roman" w:cs="Times New Roman"/>
+                              <w:b/>
+                              <w:bCs/>
+                              <w:color w:val="365F91"/>
+                              <w:sz w:val="24"/>
+                              <w:szCs w:val="24"/>
+                              <w:lang w:val="es-GT" w:eastAsia="es-GT"/>
+                            </w:rPr>
+                            <w:t>Josue</w:t>
+                          </w:r>
+                          <w:proofErr w:type="spellEnd"/>
+                          <w:r>
+                            <w:rPr>
+                              <w:rFonts w:ascii="Times New Roman" w:hAnsi="Times New Roman" w:cs="Times New Roman"/>
+                              <w:b/>
+                              <w:bCs/>
+                              <w:color w:val="365F91"/>
+                              <w:sz w:val="24"/>
+                              <w:szCs w:val="24"/>
+                              <w:lang w:val="es-GT" w:eastAsia="es-GT"/>
+                            </w:rPr>
+                            <w:t xml:space="preserve"> Bedoya</w:t>
                           </w:r>
                         </w:p>
                       </w:tc>
@@ -650,7 +744,7 @@
                     <pic:cNvPicPr/>
                   </pic:nvPicPr>
                   <pic:blipFill>
-                    <a:blip r:embed="rId8" cstate="print"/>
+                    <a:blip r:embed="rId9" cstate="print"/>
                     <a:srcRect l="3526" t="4681" b="6808"/>
                     <a:stretch>
                       <a:fillRect/>
@@ -818,7 +912,7 @@
           <w:lang w:val="es-ES_tradnl"/>
         </w:rPr>
         <w:sectPr>
-          <w:headerReference w:type="default" r:id="rId9"/>
+          <w:headerReference w:type="default" r:id="rId10"/>
           <w:endnotePr>
             <w:numFmt w:val="decimal"/>
           </w:endnotePr>
@@ -887,7 +981,7 @@
           <w:insideV w:val="single" w:sz="6" w:space="0" w:color="auto"/>
         </w:tblBorders>
         <w:tblLayout w:type="fixed"/>
-        <w:tblLook w:val="0000"/>
+        <w:tblLook w:val="0000" w:firstRow="0" w:lastRow="0" w:firstColumn="0" w:lastColumn="0" w:noHBand="0" w:noVBand="0"/>
       </w:tblPr>
       <w:tblGrid>
         <w:gridCol w:w="2304"/>
@@ -2549,8 +2643,8 @@
           <w:lang w:val="es-ES"/>
         </w:rPr>
         <w:sectPr>
-          <w:headerReference w:type="default" r:id="rId10"/>
-          <w:footerReference w:type="default" r:id="rId11"/>
+          <w:headerReference w:type="default" r:id="rId11"/>
+          <w:footerReference w:type="default" r:id="rId12"/>
           <w:endnotePr>
             <w:numFmt w:val="decimal"/>
           </w:endnotePr>
@@ -2750,8 +2844,18 @@
           <w:sz w:val="24"/>
           <w:lang w:val="es-ES" w:eastAsia="es-ES"/>
         </w:rPr>
-        <w:t xml:space="preserve"> especifico</w:t>
-      </w:r>
+        <w:t xml:space="preserve"> </w:t>
+      </w:r>
+      <w:proofErr w:type="spellStart"/>
+      <w:r>
+        <w:rPr>
+          <w:rFonts w:ascii="Times New Roman" w:hAnsi="Times New Roman" w:cs="Times New Roman"/>
+          <w:sz w:val="24"/>
+          <w:lang w:val="es-ES" w:eastAsia="es-ES"/>
+        </w:rPr>
+        <w:t>especifico</w:t>
+      </w:r>
+      <w:proofErr w:type="spellEnd"/>
       <w:r>
         <w:rPr>
           <w:rFonts w:ascii="Times New Roman" w:hAnsi="Times New Roman" w:cs="Times New Roman"/>
@@ -2856,7 +2960,25 @@
           <w:sz w:val="24"/>
           <w:lang w:val="es-ES"/>
         </w:rPr>
-        <w:t xml:space="preserve"> Como herramienta a utilizar esta UML (Lenguaje Unificado de modelado), esta herramienta permite representar de manera semi-formal la estructura general del sistema</w:t>
+        <w:t xml:space="preserve"> Como herramienta a utilizar esta UML (Lenguaje Unificado de modelado), esta herramienta permite representar de manera </w:t>
+      </w:r>
+      <w:proofErr w:type="spellStart"/>
+      <w:r>
+        <w:rPr>
+          <w:rFonts w:ascii="Times New Roman" w:hAnsi="Times New Roman" w:cs="Times New Roman"/>
+          <w:sz w:val="24"/>
+          <w:lang w:val="es-ES"/>
+        </w:rPr>
+        <w:t>semi</w:t>
+      </w:r>
+      <w:proofErr w:type="spellEnd"/>
+      <w:r>
+        <w:rPr>
+          <w:rFonts w:ascii="Times New Roman" w:hAnsi="Times New Roman" w:cs="Times New Roman"/>
+          <w:sz w:val="24"/>
+          <w:lang w:val="es-ES"/>
+        </w:rPr>
+        <w:t>-formal la estructura general del sistema</w:t>
       </w:r>
       <w:r>
         <w:rPr>
@@ -3100,7 +3222,25 @@
           <w:sz w:val="24"/>
           <w:lang w:val="es-ES"/>
         </w:rPr>
-        <w:t>, en cuanto a la vista de procesos, se dará a conocer los procesos que participan en la implementación del sistema y por ultimo esta la vista de producción, que incluye el deployment que es la descripción del lugar en donde se publicaran los componentes.</w:t>
+        <w:t xml:space="preserve">, en cuanto a la vista de procesos, se dará a conocer los procesos que participan en la implementación del sistema y por ultimo esta la vista de producción, que incluye el </w:t>
+      </w:r>
+      <w:proofErr w:type="spellStart"/>
+      <w:r>
+        <w:rPr>
+          <w:rFonts w:ascii="Times New Roman" w:hAnsi="Times New Roman" w:cs="Times New Roman"/>
+          <w:sz w:val="24"/>
+          <w:lang w:val="es-ES"/>
+        </w:rPr>
+        <w:t>deployment</w:t>
+      </w:r>
+      <w:proofErr w:type="spellEnd"/>
+      <w:r>
+        <w:rPr>
+          <w:rFonts w:ascii="Times New Roman" w:hAnsi="Times New Roman" w:cs="Times New Roman"/>
+          <w:sz w:val="24"/>
+          <w:lang w:val="es-ES"/>
+        </w:rPr>
+        <w:t xml:space="preserve"> que es la descripción del lugar en donde se publicaran los componentes.</w:t>
       </w:r>
     </w:p>
     <w:p>
@@ -3370,7 +3510,25 @@
           <w:sz w:val="24"/>
           <w:lang w:val="es-ES"/>
         </w:rPr>
-        <w:t>Se utilizará el servicio de versionamiento proporcionado</w:t>
+        <w:t xml:space="preserve">Se utilizará el servicio de </w:t>
+      </w:r>
+      <w:proofErr w:type="spellStart"/>
+      <w:r>
+        <w:rPr>
+          <w:rFonts w:ascii="Times New Roman" w:hAnsi="Times New Roman" w:cs="Times New Roman"/>
+          <w:sz w:val="24"/>
+          <w:lang w:val="es-ES"/>
+        </w:rPr>
+        <w:t>versionamiento</w:t>
+      </w:r>
+      <w:proofErr w:type="spellEnd"/>
+      <w:r>
+        <w:rPr>
+          <w:rFonts w:ascii="Times New Roman" w:hAnsi="Times New Roman" w:cs="Times New Roman"/>
+          <w:sz w:val="24"/>
+          <w:lang w:val="es-ES"/>
+        </w:rPr>
+        <w:t xml:space="preserve"> proporcionado</w:t>
       </w:r>
       <w:r>
         <w:rPr>
@@ -3386,23 +3544,77 @@
           <w:sz w:val="24"/>
           <w:lang w:val="es-ES"/>
         </w:rPr>
-        <w:t xml:space="preserve"> Netbeans </w:t>
-      </w:r>
-      <w:r>
-        <w:rPr>
-          <w:rFonts w:ascii="Times New Roman" w:hAnsi="Times New Roman" w:cs="Times New Roman"/>
-          <w:sz w:val="24"/>
-          <w:lang w:val="es-ES"/>
-        </w:rPr>
-        <w:t>al igual que la aplicación Tortoise que también es u</w:t>
-      </w:r>
-      <w:r>
-        <w:rPr>
-          <w:rFonts w:ascii="Times New Roman" w:hAnsi="Times New Roman" w:cs="Times New Roman"/>
-          <w:sz w:val="24"/>
-          <w:lang w:val="es-ES"/>
-        </w:rPr>
-        <w:t>tilizada para el versionamiento.</w:t>
+        <w:t xml:space="preserve"> </w:t>
+      </w:r>
+      <w:proofErr w:type="spellStart"/>
+      <w:r>
+        <w:rPr>
+          <w:rFonts w:ascii="Times New Roman" w:hAnsi="Times New Roman" w:cs="Times New Roman"/>
+          <w:sz w:val="24"/>
+          <w:lang w:val="es-ES"/>
+        </w:rPr>
+        <w:t>Netbeans</w:t>
+      </w:r>
+      <w:proofErr w:type="spellEnd"/>
+      <w:r>
+        <w:rPr>
+          <w:rFonts w:ascii="Times New Roman" w:hAnsi="Times New Roman" w:cs="Times New Roman"/>
+          <w:sz w:val="24"/>
+          <w:lang w:val="es-ES"/>
+        </w:rPr>
+        <w:t xml:space="preserve"> </w:t>
+      </w:r>
+      <w:r>
+        <w:rPr>
+          <w:rFonts w:ascii="Times New Roman" w:hAnsi="Times New Roman" w:cs="Times New Roman"/>
+          <w:sz w:val="24"/>
+          <w:lang w:val="es-ES"/>
+        </w:rPr>
+        <w:t xml:space="preserve">al igual que la aplicación </w:t>
+      </w:r>
+      <w:proofErr w:type="spellStart"/>
+      <w:r>
+        <w:rPr>
+          <w:rFonts w:ascii="Times New Roman" w:hAnsi="Times New Roman" w:cs="Times New Roman"/>
+          <w:sz w:val="24"/>
+          <w:lang w:val="es-ES"/>
+        </w:rPr>
+        <w:t>Tortoise</w:t>
+      </w:r>
+      <w:proofErr w:type="spellEnd"/>
+      <w:r>
+        <w:rPr>
+          <w:rFonts w:ascii="Times New Roman" w:hAnsi="Times New Roman" w:cs="Times New Roman"/>
+          <w:sz w:val="24"/>
+          <w:lang w:val="es-ES"/>
+        </w:rPr>
+        <w:t xml:space="preserve"> que también es u</w:t>
+      </w:r>
+      <w:r>
+        <w:rPr>
+          <w:rFonts w:ascii="Times New Roman" w:hAnsi="Times New Roman" w:cs="Times New Roman"/>
+          <w:sz w:val="24"/>
+          <w:lang w:val="es-ES"/>
+        </w:rPr>
+        <w:t xml:space="preserve">tilizada para el </w:t>
+      </w:r>
+      <w:proofErr w:type="spellStart"/>
+      <w:r>
+        <w:rPr>
+          <w:rFonts w:ascii="Times New Roman" w:hAnsi="Times New Roman" w:cs="Times New Roman"/>
+          <w:sz w:val="24"/>
+          <w:lang w:val="es-ES"/>
+        </w:rPr>
+        <w:t>versionamiento</w:t>
+      </w:r>
+      <w:proofErr w:type="spellEnd"/>
+      <w:r>
+        <w:rPr>
+          <w:rFonts w:ascii="Times New Roman" w:hAnsi="Times New Roman" w:cs="Times New Roman"/>
+          <w:sz w:val="24"/>
+          <w:lang w:val="es-ES"/>
+        </w:rPr>
+        <w:t>.</w:t>
       </w:r>
     </w:p>
     <w:p>
@@ -3457,15 +3669,15 @@
           <w:sz w:val="24"/>
           <w:lang w:val="es-ES"/>
         </w:rPr>
-        <w:t xml:space="preserve">Con la redacción de este documento se pretende describir la forma en que está formada la Arquitectura de Software del SIVSOF. </w:t>
-      </w:r>
-      <w:r>
-        <w:rPr>
-          <w:rFonts w:ascii="Times New Roman" w:hAnsi="Times New Roman" w:cs="Times New Roman"/>
-          <w:sz w:val="24"/>
-          <w:lang w:val="es-ES"/>
-        </w:rPr>
-        <w:t xml:space="preserve">Se pretende con este documento, describir en que consiste la Arquitectura de Software del SADPE.  </w:t>
+        <w:t>Con la redacción de este documento se pretende describir la forma en que está formada la Arquitectura de Software del SIVSOF.</w:t>
+      </w:r>
+      <w:r>
+        <w:rPr>
+          <w:rFonts w:ascii="Times New Roman" w:hAnsi="Times New Roman" w:cs="Times New Roman"/>
+          <w:sz w:val="24"/>
+          <w:lang w:val="es-ES"/>
+        </w:rPr>
+        <w:t xml:space="preserve">  </w:t>
       </w:r>
       <w:r>
         <w:rPr>
@@ -3489,7 +3701,25 @@
           <w:sz w:val="24"/>
           <w:lang w:val="es-ES"/>
         </w:rPr>
-        <w:t xml:space="preserve">del sw. La arquitectura del SW se verá representada </w:t>
+        <w:t xml:space="preserve">del </w:t>
+      </w:r>
+      <w:proofErr w:type="spellStart"/>
+      <w:r>
+        <w:rPr>
+          <w:rFonts w:ascii="Times New Roman" w:hAnsi="Times New Roman" w:cs="Times New Roman"/>
+          <w:sz w:val="24"/>
+          <w:lang w:val="es-ES"/>
+        </w:rPr>
+        <w:t>sw</w:t>
+      </w:r>
+      <w:proofErr w:type="spellEnd"/>
+      <w:r>
+        <w:rPr>
+          <w:rFonts w:ascii="Times New Roman" w:hAnsi="Times New Roman" w:cs="Times New Roman"/>
+          <w:sz w:val="24"/>
+          <w:lang w:val="es-ES"/>
+        </w:rPr>
+        <w:t xml:space="preserve">. La arquitectura del SW se verá representada </w:t>
       </w:r>
       <w:r>
         <w:rPr>
@@ -3533,7 +3763,23 @@
           <w:sz w:val="24"/>
           <w:lang w:val="es-ES"/>
         </w:rPr>
-        <w:t xml:space="preserve">A continuación se encontrarán dos secciones principales en las que se encontrará de forma más detalla y organizada la información a cerca de la Arquitectura del Software del </w:t>
+        <w:t xml:space="preserve">A continuación se encontrarán dos secciones principales en las que se encontrará de forma más detalla y organizada la información </w:t>
+      </w:r>
+      <w:r>
+        <w:rPr>
+          <w:rFonts w:ascii="Times New Roman" w:hAnsi="Times New Roman" w:cs="Times New Roman"/>
+          <w:sz w:val="24"/>
+          <w:lang w:val="es-ES"/>
+        </w:rPr>
+        <w:t>acerca</w:t>
+      </w:r>
+      <w:r>
+        <w:rPr>
+          <w:rFonts w:ascii="Times New Roman" w:hAnsi="Times New Roman" w:cs="Times New Roman"/>
+          <w:sz w:val="24"/>
+          <w:lang w:val="es-ES"/>
+        </w:rPr>
+        <w:t xml:space="preserve"> de la Arquitectura del Software del </w:t>
       </w:r>
       <w:r>
         <w:rPr>
@@ -3605,7 +3851,17 @@
           <w:sz w:val="24"/>
           <w:lang w:val="es-ES"/>
         </w:rPr>
-        <w:t xml:space="preserve">El presente documento representa la arquitectura como un grupo de vistas; como la vista del caso, vista lógica, vista de proceso y vista de despliegue. No hay ninguna vista de aplicación separada descrita en el presente documento. Estas son las vistas en el  Lenguaje Unificado de Modelado (UML) creadas en </w:t>
+        <w:t>El presente documento representa la arquitectura como un grupo de vistas; como la vista del caso, vista lógica, vista de proceso y vista de despliegue. No hay ninguna vista de aplicación se</w:t>
+      </w:r>
+      <w:bookmarkStart w:id="10" w:name="_GoBack"/>
+      <w:bookmarkEnd w:id="10"/>
+      <w:r>
+        <w:rPr>
+          <w:rFonts w:ascii="Times New Roman" w:hAnsi="Times New Roman" w:cs="Times New Roman"/>
+          <w:sz w:val="24"/>
+          <w:lang w:val="es-ES"/>
+        </w:rPr>
+        <w:t xml:space="preserve">parada descrita en el presente documento. Estas son las vistas en el  Lenguaje Unificado de Modelado (UML) creadas en </w:t>
       </w:r>
       <w:r>
         <w:rPr>
@@ -3615,14 +3871,25 @@
         </w:rPr>
         <w:t xml:space="preserve">Enterprise </w:t>
       </w:r>
-      <w:r>
-        <w:rPr>
-          <w:rFonts w:ascii="Times New Roman" w:hAnsi="Times New Roman" w:cs="Times New Roman"/>
-          <w:sz w:val="24"/>
-          <w:lang w:val="es-ES"/>
-        </w:rPr>
-        <w:t xml:space="preserve">Architecture y </w:t>
-      </w:r>
+      <w:proofErr w:type="spellStart"/>
+      <w:r>
+        <w:rPr>
+          <w:rFonts w:ascii="Times New Roman" w:hAnsi="Times New Roman" w:cs="Times New Roman"/>
+          <w:sz w:val="24"/>
+          <w:lang w:val="es-ES"/>
+        </w:rPr>
+        <w:t>Architecture</w:t>
+      </w:r>
+      <w:proofErr w:type="spellEnd"/>
+      <w:r>
+        <w:rPr>
+          <w:rFonts w:ascii="Times New Roman" w:hAnsi="Times New Roman" w:cs="Times New Roman"/>
+          <w:sz w:val="24"/>
+          <w:lang w:val="es-ES"/>
+        </w:rPr>
+        <w:t xml:space="preserve"> y </w:t>
+      </w:r>
+      <w:proofErr w:type="spellStart"/>
       <w:r>
         <w:rPr>
           <w:rFonts w:ascii="Times New Roman" w:hAnsi="Times New Roman" w:cs="Times New Roman"/>
@@ -3631,6 +3898,7 @@
         </w:rPr>
         <w:t>StarUML</w:t>
       </w:r>
+      <w:proofErr w:type="spellEnd"/>
       <w:r>
         <w:rPr>
           <w:rFonts w:ascii="Times New Roman" w:hAnsi="Times New Roman" w:cs="Times New Roman"/>
@@ -3726,14 +3994,14 @@
           <w:lang w:val="es-ES"/>
         </w:rPr>
       </w:pPr>
-      <w:bookmarkStart w:id="10" w:name="_Toc130548235"/>
+      <w:bookmarkStart w:id="11" w:name="_Toc130548235"/>
       <w:r>
         <w:rPr>
           <w:lang w:val="es-ES"/>
         </w:rPr>
         <w:t xml:space="preserve">Las Metas arquitectónicas y </w:t>
       </w:r>
-      <w:bookmarkEnd w:id="10"/>
+      <w:bookmarkEnd w:id="11"/>
       <w:r>
         <w:rPr>
           <w:lang w:val="es-ES"/>
@@ -3860,23 +4128,53 @@
         </w:rPr>
         <w:t xml:space="preserve"> al momento de intentos de robo de usuarios o contraseñas, por ejemplo, en el uso de </w:t>
       </w:r>
-      <w:r>
-        <w:rPr>
-          <w:lang w:val="es-ES"/>
-        </w:rPr>
-        <w:t>sql injection</w:t>
-      </w:r>
+      <w:proofErr w:type="spellStart"/>
+      <w:r>
+        <w:rPr>
+          <w:lang w:val="es-ES"/>
+        </w:rPr>
+        <w:t>sql</w:t>
+      </w:r>
+      <w:proofErr w:type="spellEnd"/>
       <w:r>
         <w:rPr>
           <w:lang w:val="es-ES"/>
         </w:rPr>
         <w:t xml:space="preserve"> </w:t>
       </w:r>
-      <w:r>
-        <w:rPr>
-          <w:lang w:val="es-ES"/>
-        </w:rPr>
-        <w:t xml:space="preserve">la aplicación de sw </w:t>
+      <w:proofErr w:type="spellStart"/>
+      <w:r>
+        <w:rPr>
+          <w:lang w:val="es-ES"/>
+        </w:rPr>
+        <w:t>injection</w:t>
+      </w:r>
+      <w:proofErr w:type="spellEnd"/>
+      <w:r>
+        <w:rPr>
+          <w:lang w:val="es-ES"/>
+        </w:rPr>
+        <w:t xml:space="preserve"> </w:t>
+      </w:r>
+      <w:r>
+        <w:rPr>
+          <w:lang w:val="es-ES"/>
+        </w:rPr>
+        <w:t xml:space="preserve">la aplicación de </w:t>
+      </w:r>
+      <w:proofErr w:type="spellStart"/>
+      <w:r>
+        <w:rPr>
+          <w:lang w:val="es-ES"/>
+        </w:rPr>
+        <w:t>sw</w:t>
+      </w:r>
+      <w:proofErr w:type="spellEnd"/>
+      <w:r>
+        <w:rPr>
+          <w:lang w:val="es-ES"/>
+        </w:rPr>
+        <w:t xml:space="preserve"> </w:t>
       </w:r>
       <w:r>
         <w:rPr>
@@ -4058,7 +4356,7 @@
           <w:lang w:val="es-ES"/>
         </w:rPr>
       </w:pPr>
-      <w:bookmarkStart w:id="11" w:name="_Toc130548236"/>
+      <w:bookmarkStart w:id="12" w:name="_Toc130548236"/>
       <w:r>
         <w:rPr>
           <w:lang w:val="es-ES"/>
@@ -4066,7 +4364,7 @@
         <w:lastRenderedPageBreak/>
         <w:t>La Vista de Casos de Uso</w:t>
       </w:r>
-      <w:bookmarkEnd w:id="11"/>
+      <w:bookmarkEnd w:id="12"/>
     </w:p>
     <w:p>
       <w:pPr>
@@ -4119,7 +4417,25 @@
           <w:sz w:val="24"/>
           <w:lang w:val="es-ES"/>
         </w:rPr>
-        <w:t xml:space="preserve"> es decir el uso de JSP en Netbeans. </w:t>
+        <w:t xml:space="preserve"> es decir el uso de JSP en </w:t>
+      </w:r>
+      <w:proofErr w:type="spellStart"/>
+      <w:r>
+        <w:rPr>
+          <w:rFonts w:ascii="Times New Roman" w:hAnsi="Times New Roman" w:cs="Times New Roman"/>
+          <w:sz w:val="24"/>
+          <w:lang w:val="es-ES"/>
+        </w:rPr>
+        <w:t>Netbeans</w:t>
+      </w:r>
+      <w:proofErr w:type="spellEnd"/>
+      <w:r>
+        <w:rPr>
+          <w:rFonts w:ascii="Times New Roman" w:hAnsi="Times New Roman" w:cs="Times New Roman"/>
+          <w:sz w:val="24"/>
+          <w:lang w:val="es-ES"/>
+        </w:rPr>
+        <w:t xml:space="preserve">. </w:t>
       </w:r>
     </w:p>
     <w:p>
@@ -4176,7 +4492,7 @@
                     </pic:cNvPicPr>
                   </pic:nvPicPr>
                   <pic:blipFill>
-                    <a:blip r:embed="rId12"/>
+                    <a:blip r:embed="rId13"/>
                     <a:srcRect r="1923" b="3285"/>
                     <a:stretch>
                       <a:fillRect/>
@@ -4227,7 +4543,7 @@
           <w:lang w:val="es-ES"/>
         </w:rPr>
       </w:pPr>
-      <w:bookmarkStart w:id="12" w:name="_Toc130548237"/>
+      <w:bookmarkStart w:id="13" w:name="_Toc130548237"/>
     </w:p>
     <w:p>
       <w:pPr>
@@ -4261,7 +4577,7 @@
         <w:lastRenderedPageBreak/>
         <w:t>La Vista lógica</w:t>
       </w:r>
-      <w:bookmarkEnd w:id="12"/>
+      <w:bookmarkEnd w:id="13"/>
     </w:p>
     <w:p>
       <w:pPr>
@@ -4282,14 +4598,14 @@
           <w:lang w:val="es-ES"/>
         </w:rPr>
       </w:pPr>
-      <w:bookmarkStart w:id="13" w:name="_Toc130548238"/>
+      <w:bookmarkStart w:id="14" w:name="_Toc130548238"/>
       <w:r>
         <w:rPr>
           <w:lang w:val="es-ES"/>
         </w:rPr>
         <w:t>Visión</w:t>
       </w:r>
-      <w:bookmarkEnd w:id="13"/>
+      <w:bookmarkEnd w:id="14"/>
     </w:p>
     <w:p>
       <w:pPr>
@@ -4331,7 +4647,25 @@
           <w:sz w:val="24"/>
           <w:lang w:val="es-ES"/>
         </w:rPr>
-        <w:t xml:space="preserve">en la plataforma de ejecución, es decir con JSP en Netbeans como IDE. Se detallara y describirán las interfaces de usuario, </w:t>
+        <w:t xml:space="preserve">en la plataforma de ejecución, es decir con JSP en </w:t>
+      </w:r>
+      <w:proofErr w:type="spellStart"/>
+      <w:r>
+        <w:rPr>
+          <w:rFonts w:ascii="Times New Roman" w:hAnsi="Times New Roman" w:cs="Times New Roman"/>
+          <w:sz w:val="24"/>
+          <w:lang w:val="es-ES"/>
+        </w:rPr>
+        <w:t>Netbeans</w:t>
+      </w:r>
+      <w:proofErr w:type="spellEnd"/>
+      <w:r>
+        <w:rPr>
+          <w:rFonts w:ascii="Times New Roman" w:hAnsi="Times New Roman" w:cs="Times New Roman"/>
+          <w:sz w:val="24"/>
+          <w:lang w:val="es-ES"/>
+        </w:rPr>
+        <w:t xml:space="preserve"> como IDE. Se detallara y describirán las interfaces de usuario, </w:t>
       </w:r>
       <w:r>
         <w:rPr>
@@ -4361,14 +4695,14 @@
           <w:lang w:val="es-ES"/>
         </w:rPr>
       </w:pPr>
-      <w:bookmarkStart w:id="14" w:name="_Toc130548239"/>
+      <w:bookmarkStart w:id="15" w:name="_Toc130548239"/>
       <w:r>
         <w:rPr>
           <w:lang w:val="es-ES"/>
         </w:rPr>
         <w:t>El desarrollo Significante de la Arquitectura de Paquetes</w:t>
       </w:r>
-      <w:bookmarkEnd w:id="14"/>
+      <w:bookmarkEnd w:id="15"/>
       <w:r>
         <w:rPr>
           <w:lang w:val="es-ES"/>
@@ -4438,7 +4772,7 @@
                     </pic:cNvPicPr>
                   </pic:nvPicPr>
                   <pic:blipFill>
-                    <a:blip r:embed="rId13"/>
+                    <a:blip r:embed="rId14"/>
                     <a:srcRect l="77527" t="39484" r="17337" b="53488"/>
                     <a:stretch>
                       <a:fillRect/>
@@ -4499,7 +4833,7 @@
                     </pic:cNvPicPr>
                   </pic:nvPicPr>
                   <pic:blipFill>
-                    <a:blip r:embed="rId13"/>
+                    <a:blip r:embed="rId14"/>
                     <a:srcRect l="77527" t="39484" r="17337" b="53488"/>
                     <a:stretch>
                       <a:fillRect/>
@@ -4560,7 +4894,7 @@
                     </pic:cNvPicPr>
                   </pic:nvPicPr>
                   <pic:blipFill>
-                    <a:blip r:embed="rId13"/>
+                    <a:blip r:embed="rId14"/>
                     <a:srcRect l="77527" t="39484" r="17337" b="53488"/>
                     <a:stretch>
                       <a:fillRect/>
@@ -4621,7 +4955,7 @@
                     </pic:cNvPicPr>
                   </pic:nvPicPr>
                   <pic:blipFill>
-                    <a:blip r:embed="rId13"/>
+                    <a:blip r:embed="rId14"/>
                     <a:srcRect l="77527" t="39484" r="17337" b="53488"/>
                     <a:stretch>
                       <a:fillRect/>
@@ -4680,7 +5014,7 @@
                     </pic:cNvPicPr>
                   </pic:nvPicPr>
                   <pic:blipFill>
-                    <a:blip r:embed="rId13"/>
+                    <a:blip r:embed="rId14"/>
                     <a:srcRect l="2248" t="15453" r="2087" b="8527"/>
                     <a:stretch>
                       <a:fillRect/>
@@ -4756,14 +5090,14 @@
           <w:lang w:val="es-ES"/>
         </w:rPr>
       </w:pPr>
-      <w:bookmarkStart w:id="15" w:name="_Toc130548240"/>
+      <w:bookmarkStart w:id="16" w:name="_Toc130548240"/>
       <w:r>
         <w:rPr>
           <w:lang w:val="es-ES"/>
         </w:rPr>
         <w:t>Capa de Presentación:</w:t>
       </w:r>
-      <w:bookmarkEnd w:id="15"/>
+      <w:bookmarkEnd w:id="16"/>
     </w:p>
     <w:p>
       <w:pPr>
@@ -4782,7 +5116,7 @@
           <w:lang w:val="es-ES"/>
         </w:rPr>
       </w:pPr>
-      <w:bookmarkStart w:id="16" w:name="_Toc130548241"/>
+      <w:bookmarkStart w:id="17" w:name="_Toc130548241"/>
       <w:r>
         <w:rPr>
           <w:rFonts w:ascii="Times New Roman" w:hAnsi="Times New Roman" w:cs="Times New Roman"/>
@@ -4821,7 +5155,29 @@
           <w:sz w:val="24"/>
           <w:lang w:val="es-ES"/>
         </w:rPr>
-        <w:t>. La interfaz de usuario será implementada en un ambiente web mediante JSP y el IDE Netbeans.</w:t>
+        <w:t xml:space="preserve">. La interfaz de usuario será implementada en un ambiente web mediante JSP y el IDE </w:t>
+      </w:r>
+      <w:proofErr w:type="spellStart"/>
+      <w:r>
+        <w:rPr>
+          <w:rFonts w:ascii="Times New Roman" w:hAnsi="Times New Roman" w:cs="Times New Roman"/>
+          <w:b w:val="0"/>
+          <w:bCs/>
+          <w:sz w:val="24"/>
+          <w:lang w:val="es-ES"/>
+        </w:rPr>
+        <w:t>Netbeans</w:t>
+      </w:r>
+      <w:proofErr w:type="spellEnd"/>
+      <w:r>
+        <w:rPr>
+          <w:rFonts w:ascii="Times New Roman" w:hAnsi="Times New Roman" w:cs="Times New Roman"/>
+          <w:b w:val="0"/>
+          <w:bCs/>
+          <w:sz w:val="24"/>
+          <w:lang w:val="es-ES"/>
+        </w:rPr>
+        <w:t>.</w:t>
       </w:r>
       <w:r>
         <w:rPr>
@@ -4890,15 +5246,23 @@
         <w:rPr>
           <w:lang w:val="es-ES"/>
         </w:rPr>
-        <w:t>JSP e hibernate</w:t>
-      </w:r>
+        <w:t xml:space="preserve">JSP e </w:t>
+      </w:r>
+      <w:proofErr w:type="spellStart"/>
+      <w:r>
+        <w:rPr>
+          <w:lang w:val="es-ES"/>
+        </w:rPr>
+        <w:t>hibernate</w:t>
+      </w:r>
+      <w:proofErr w:type="spellEnd"/>
       <w:r>
         <w:rPr>
           <w:lang w:val="es-ES"/>
         </w:rPr>
         <w:t>, que servirán para ejecutar acciones definidas por el usuario.</w:t>
       </w:r>
-      <w:bookmarkEnd w:id="16"/>
+      <w:bookmarkEnd w:id="17"/>
     </w:p>
     <w:p>
       <w:pPr>
@@ -5014,6 +5378,7 @@
           <w:lang w:val="es-ES"/>
         </w:rPr>
       </w:pPr>
+      <w:proofErr w:type="spellStart"/>
       <w:r>
         <w:rPr>
           <w:i/>
@@ -5022,7 +5387,17 @@
           <w:lang w:val="es-ES"/>
         </w:rPr>
         <w:lastRenderedPageBreak/>
-        <w:t>Packages:</w:t>
+        <w:t>Packages</w:t>
+      </w:r>
+      <w:proofErr w:type="spellEnd"/>
+      <w:r>
+        <w:rPr>
+          <w:i/>
+          <w:iCs/>
+          <w:color w:val="0000FF"/>
+          <w:lang w:val="es-ES"/>
+        </w:rPr>
+        <w:t>:</w:t>
       </w:r>
     </w:p>
     <w:p>
@@ -5094,7 +5469,7 @@
                     </pic:cNvPicPr>
                   </pic:nvPicPr>
                   <pic:blipFill>
-                    <a:blip r:embed="rId14"/>
+                    <a:blip r:embed="rId15"/>
                     <a:srcRect/>
                     <a:stretch>
                       <a:fillRect/>
@@ -5387,7 +5762,7 @@
                     </pic:cNvPicPr>
                   </pic:nvPicPr>
                   <pic:blipFill>
-                    <a:blip r:embed="rId15"/>
+                    <a:blip r:embed="rId16"/>
                     <a:srcRect l="2083" t="4831" r="1442" b="3099"/>
                     <a:stretch>
                       <a:fillRect/>
@@ -5513,7 +5888,7 @@
                     </pic:cNvPicPr>
                   </pic:nvPicPr>
                   <pic:blipFill>
-                    <a:blip r:embed="rId16"/>
+                    <a:blip r:embed="rId17"/>
                     <a:srcRect l="2563" t="5934" r="2403" b="4176"/>
                     <a:stretch>
                       <a:fillRect/>
@@ -5941,7 +6316,7 @@
                     </pic:cNvPicPr>
                   </pic:nvPicPr>
                   <pic:blipFill>
-                    <a:blip r:embed="rId17"/>
+                    <a:blip r:embed="rId18"/>
                     <a:srcRect l="2243" t="5066" r="2403" b="2864"/>
                     <a:stretch>
                       <a:fillRect/>
@@ -6035,7 +6410,7 @@
                     </pic:cNvPicPr>
                   </pic:nvPicPr>
                   <pic:blipFill>
-                    <a:blip r:embed="rId18"/>
+                    <a:blip r:embed="rId19"/>
                     <a:srcRect l="2243" t="7646" r="2083" b="5772"/>
                     <a:stretch>
                       <a:fillRect/>
@@ -6157,14 +6532,14 @@
           <w:lang w:val="es-ES"/>
         </w:rPr>
       </w:pPr>
-      <w:bookmarkStart w:id="17" w:name="_Toc130548242"/>
+      <w:bookmarkStart w:id="18" w:name="_Toc130548242"/>
       <w:r>
         <w:rPr>
           <w:lang w:val="es-ES"/>
         </w:rPr>
         <w:t>Capa de  Lógica o Enlace:</w:t>
       </w:r>
-      <w:bookmarkEnd w:id="17"/>
+      <w:bookmarkEnd w:id="18"/>
     </w:p>
     <w:p>
       <w:pPr>
@@ -6182,7 +6557,7 @@
           <w:lang w:val="es-ES"/>
         </w:rPr>
       </w:pPr>
-      <w:bookmarkStart w:id="18" w:name="_Toc130548243"/>
+      <w:bookmarkStart w:id="19" w:name="_Toc130548243"/>
       <w:r>
         <w:rPr>
           <w:rFonts w:ascii="Times New Roman" w:hAnsi="Times New Roman" w:cs="Times New Roman"/>
@@ -6233,7 +6608,7 @@
         </w:rPr>
         <w:t>.</w:t>
       </w:r>
-      <w:bookmarkEnd w:id="18"/>
+      <w:bookmarkEnd w:id="19"/>
     </w:p>
     <w:p>
       <w:pPr>
@@ -6302,7 +6677,7 @@
                     </pic:cNvPicPr>
                   </pic:nvPicPr>
                   <pic:blipFill>
-                    <a:blip r:embed="rId19"/>
+                    <a:blip r:embed="rId20"/>
                     <a:srcRect/>
                     <a:stretch>
                       <a:fillRect/>
@@ -6387,14 +6762,28 @@
           <w:lang w:val="es-ES"/>
         </w:rPr>
       </w:pPr>
-      <w:bookmarkStart w:id="19" w:name="_Toc130548244"/>
-      <w:r>
-        <w:rPr>
-          <w:lang w:val="es-ES"/>
-        </w:rPr>
-        <w:t>Capa de Web Services:</w:t>
-      </w:r>
-      <w:bookmarkEnd w:id="19"/>
+      <w:bookmarkStart w:id="20" w:name="_Toc130548244"/>
+      <w:r>
+        <w:rPr>
+          <w:lang w:val="es-ES"/>
+        </w:rPr>
+        <w:t xml:space="preserve">Capa de Web </w:t>
+      </w:r>
+      <w:proofErr w:type="spellStart"/>
+      <w:r>
+        <w:rPr>
+          <w:lang w:val="es-ES"/>
+        </w:rPr>
+        <w:t>Services</w:t>
+      </w:r>
+      <w:proofErr w:type="spellEnd"/>
+      <w:r>
+        <w:rPr>
+          <w:lang w:val="es-ES"/>
+        </w:rPr>
+        <w:t>:</w:t>
+      </w:r>
+      <w:bookmarkEnd w:id="20"/>
       <w:r>
         <w:rPr>
           <w:lang w:val="es-ES"/>
@@ -6436,7 +6825,47 @@
           <w:sz w:val="24"/>
           <w:lang w:val="es-ES"/>
         </w:rPr>
-        <w:t>La Capa de Web Services muestra la estructura básica del servidor de aplicación, servidor de versiononamiento y de integración continua (IC) que usara la aplicación SIVSOF.</w:t>
+        <w:t xml:space="preserve">La Capa de Web </w:t>
+      </w:r>
+      <w:proofErr w:type="spellStart"/>
+      <w:r>
+        <w:rPr>
+          <w:rFonts w:ascii="Times New Roman" w:hAnsi="Times New Roman" w:cs="Times New Roman"/>
+          <w:bCs/>
+          <w:sz w:val="24"/>
+          <w:lang w:val="es-ES"/>
+        </w:rPr>
+        <w:t>Services</w:t>
+      </w:r>
+      <w:proofErr w:type="spellEnd"/>
+      <w:r>
+        <w:rPr>
+          <w:rFonts w:ascii="Times New Roman" w:hAnsi="Times New Roman" w:cs="Times New Roman"/>
+          <w:bCs/>
+          <w:sz w:val="24"/>
+          <w:lang w:val="es-ES"/>
+        </w:rPr>
+        <w:t xml:space="preserve"> muestra la estructura básica del servidor de aplicación, servidor de </w:t>
+      </w:r>
+      <w:proofErr w:type="spellStart"/>
+      <w:r>
+        <w:rPr>
+          <w:rFonts w:ascii="Times New Roman" w:hAnsi="Times New Roman" w:cs="Times New Roman"/>
+          <w:bCs/>
+          <w:sz w:val="24"/>
+          <w:lang w:val="es-ES"/>
+        </w:rPr>
+        <w:t>versiononamiento</w:t>
+      </w:r>
+      <w:proofErr w:type="spellEnd"/>
+      <w:r>
+        <w:rPr>
+          <w:rFonts w:ascii="Times New Roman" w:hAnsi="Times New Roman" w:cs="Times New Roman"/>
+          <w:bCs/>
+          <w:sz w:val="24"/>
+          <w:lang w:val="es-ES"/>
+        </w:rPr>
+        <w:t xml:space="preserve"> y de integración continua (IC) que usara la aplicación SIVSOF.</w:t>
       </w:r>
     </w:p>
     <w:p>
@@ -6550,7 +6979,7 @@
                     </pic:cNvPicPr>
                   </pic:nvPicPr>
                   <pic:blipFill>
-                    <a:blip r:embed="rId20"/>
+                    <a:blip r:embed="rId21"/>
                     <a:srcRect/>
                     <a:stretch>
                       <a:fillRect/>
@@ -6624,7 +7053,7 @@
                     </pic:cNvPicPr>
                   </pic:nvPicPr>
                   <pic:blipFill>
-                    <a:blip r:embed="rId20"/>
+                    <a:blip r:embed="rId21"/>
                     <a:srcRect/>
                     <a:stretch>
                       <a:fillRect/>
@@ -6681,12 +7110,14 @@
                       <w:lang w:val="es-GT"/>
                     </w:rPr>
                   </w:pPr>
+                  <w:proofErr w:type="spellStart"/>
                   <w:r>
                     <w:rPr>
                       <w:lang w:val="es-GT"/>
                     </w:rPr>
                     <w:t>Commit</w:t>
                   </w:r>
+                  <w:proofErr w:type="spellEnd"/>
                 </w:p>
               </w:txbxContent>
             </v:textbox>
@@ -6910,7 +7341,7 @@
                     </pic:cNvPicPr>
                   </pic:nvPicPr>
                   <pic:blipFill>
-                    <a:blip r:embed="rId20"/>
+                    <a:blip r:embed="rId21"/>
                     <a:srcRect/>
                     <a:stretch>
                       <a:fillRect/>
@@ -6969,12 +7400,14 @@
                       <w:lang w:val="es-GT"/>
                     </w:rPr>
                   </w:pPr>
+                  <w:proofErr w:type="spellStart"/>
                   <w:r>
                     <w:rPr>
                       <w:lang w:val="es-GT"/>
                     </w:rPr>
                     <w:t>Commit</w:t>
                   </w:r>
+                  <w:proofErr w:type="spellEnd"/>
                 </w:p>
               </w:txbxContent>
             </v:textbox>
@@ -7015,7 +7448,7 @@
                     </pic:cNvPicPr>
                   </pic:nvPicPr>
                   <pic:blipFill>
-                    <a:blip r:embed="rId21" cstate="print">
+                    <a:blip r:embed="rId22" cstate="print">
                       <a:clrChange>
                         <a:clrFrom>
                           <a:srgbClr val="FFFFFF"/>
@@ -7088,7 +7521,7 @@
                     </pic:cNvPicPr>
                   </pic:nvPicPr>
                   <pic:blipFill>
-                    <a:blip r:embed="rId21" cstate="print">
+                    <a:blip r:embed="rId22" cstate="print">
                       <a:clrChange>
                         <a:clrFrom>
                           <a:srgbClr val="FFFFFF"/>
@@ -7152,7 +7585,7 @@
                     </pic:cNvPicPr>
                   </pic:nvPicPr>
                   <pic:blipFill>
-                    <a:blip r:embed="rId21" cstate="print">
+                    <a:blip r:embed="rId22" cstate="print">
                       <a:clrChange>
                         <a:clrFrom>
                           <a:srgbClr val="FFFFFF"/>
@@ -7249,12 +7682,14 @@
                       <w:lang w:val="es-GT"/>
                     </w:rPr>
                   </w:pPr>
+                  <w:proofErr w:type="spellStart"/>
                   <w:r>
                     <w:rPr>
                       <w:lang w:val="es-GT"/>
                     </w:rPr>
                     <w:t>Poll</w:t>
                   </w:r>
+                  <w:proofErr w:type="spellEnd"/>
                 </w:p>
                 <w:p>
                   <w:pPr>
@@ -7400,12 +7835,14 @@
                       <w:lang w:val="es-GT"/>
                     </w:rPr>
                   </w:pPr>
+                  <w:proofErr w:type="spellStart"/>
                   <w:r>
                     <w:rPr>
                       <w:lang w:val="es-GT"/>
                     </w:rPr>
                     <w:t>Commit</w:t>
                   </w:r>
+                  <w:proofErr w:type="spellEnd"/>
                 </w:p>
               </w:txbxContent>
             </v:textbox>
@@ -7431,11 +7868,19 @@
                       <w:lang w:val="es-GT"/>
                     </w:rPr>
                   </w:pPr>
+                  <w:proofErr w:type="spellStart"/>
                   <w:r>
                     <w:rPr>
                       <w:lang w:val="es-GT"/>
                     </w:rPr>
-                    <w:t xml:space="preserve">Build </w:t>
+                    <w:t>Build</w:t>
+                  </w:r>
+                  <w:proofErr w:type="spellEnd"/>
+                  <w:r>
+                    <w:rPr>
+                      <w:lang w:val="es-GT"/>
+                    </w:rPr>
+                    <w:t xml:space="preserve"> </w:t>
                   </w:r>
                 </w:p>
                 <w:p>
@@ -7536,7 +7981,7 @@
                     </pic:cNvPicPr>
                   </pic:nvPicPr>
                   <pic:blipFill>
-                    <a:blip r:embed="rId20"/>
+                    <a:blip r:embed="rId21"/>
                     <a:srcRect/>
                     <a:stretch>
                       <a:fillRect/>
@@ -7733,7 +8178,7 @@
           <w:lang w:val="es-ES"/>
         </w:rPr>
       </w:pPr>
-      <w:bookmarkStart w:id="20" w:name="_Toc130548245"/>
+      <w:bookmarkStart w:id="21" w:name="_Toc130548245"/>
       <w:r>
         <w:rPr>
           <w:lang w:val="es-ES"/>
@@ -7741,7 +8186,7 @@
         <w:lastRenderedPageBreak/>
         <w:t>Capa de  Datos:</w:t>
       </w:r>
-      <w:bookmarkEnd w:id="20"/>
+      <w:bookmarkEnd w:id="21"/>
     </w:p>
     <w:p>
       <w:pPr>
@@ -7759,7 +8204,7 @@
           <w:lang w:val="es-ES"/>
         </w:rPr>
       </w:pPr>
-      <w:bookmarkStart w:id="21" w:name="_Toc130548246"/>
+      <w:bookmarkStart w:id="22" w:name="_Toc130548246"/>
       <w:r>
         <w:rPr>
           <w:b w:val="0"/>
@@ -7778,7 +8223,7 @@
         </w:rPr>
         <w:t>sta Capa de Datos, contiene todo lo referente a la Base de Datos, es decir, utilización de DBMS, diagrama Entidad / Relación.</w:t>
       </w:r>
-      <w:bookmarkEnd w:id="21"/>
+      <w:bookmarkEnd w:id="22"/>
     </w:p>
     <w:p>
       <w:pPr>
@@ -7812,7 +8257,27 @@
           <w:sz w:val="24"/>
           <w:lang w:val="es-ES"/>
         </w:rPr>
-        <w:t>se utilizar PostgreSQL 9.1</w:t>
+        <w:t xml:space="preserve">se utilizar </w:t>
+      </w:r>
+      <w:proofErr w:type="spellStart"/>
+      <w:r>
+        <w:rPr>
+          <w:rFonts w:ascii="Times New Roman" w:hAnsi="Times New Roman" w:cs="Times New Roman"/>
+          <w:bCs/>
+          <w:sz w:val="24"/>
+          <w:lang w:val="es-ES"/>
+        </w:rPr>
+        <w:t>PostgreSQL</w:t>
+      </w:r>
+      <w:proofErr w:type="spellEnd"/>
+      <w:r>
+        <w:rPr>
+          <w:rFonts w:ascii="Times New Roman" w:hAnsi="Times New Roman" w:cs="Times New Roman"/>
+          <w:bCs/>
+          <w:sz w:val="24"/>
+          <w:lang w:val="es-ES"/>
+        </w:rPr>
+        <w:t xml:space="preserve"> 9.1</w:t>
       </w:r>
     </w:p>
     <w:p>
@@ -7988,7 +8453,7 @@
                     </pic:cNvPicPr>
                   </pic:nvPicPr>
                   <pic:blipFill>
-                    <a:blip r:embed="rId22"/>
+                    <a:blip r:embed="rId23"/>
                     <a:srcRect l="2404" t="6383" r="5769" b="4255"/>
                     <a:stretch>
                       <a:fillRect/>
@@ -8068,7 +8533,7 @@
           <w:lang w:val="es-ES"/>
         </w:rPr>
       </w:pPr>
-      <w:bookmarkStart w:id="22" w:name="_Toc130548247"/>
+      <w:bookmarkStart w:id="23" w:name="_Toc130548247"/>
       <w:r>
         <w:rPr>
           <w:lang w:val="es-ES"/>
@@ -8076,7 +8541,7 @@
         <w:lastRenderedPageBreak/>
         <w:t>Diagrama de Red</w:t>
       </w:r>
-      <w:bookmarkEnd w:id="22"/>
+      <w:bookmarkEnd w:id="23"/>
     </w:p>
     <w:p>
       <w:pPr>
@@ -8181,7 +8646,7 @@
                     <pic:cNvPicPr/>
                   </pic:nvPicPr>
                   <pic:blipFill>
-                    <a:blip r:embed="rId23">
+                    <a:blip r:embed="rId24">
                       <a:clrChange>
                         <a:clrFrom>
                           <a:srgbClr val="FFFFFF"/>
@@ -8242,7 +8707,7 @@
                     <pic:cNvPicPr/>
                   </pic:nvPicPr>
                   <pic:blipFill>
-                    <a:blip r:embed="rId24">
+                    <a:blip r:embed="rId25">
                       <a:clrChange>
                         <a:clrFrom>
                           <a:srgbClr val="FFFFFF"/>
@@ -8303,7 +8768,7 @@
                     <pic:cNvPicPr/>
                   </pic:nvPicPr>
                   <pic:blipFill>
-                    <a:blip r:embed="rId25" cstate="print">
+                    <a:blip r:embed="rId26" cstate="print">
                       <a:clrChange>
                         <a:clrFrom>
                           <a:srgbClr val="FFFFFF"/>
@@ -8359,12 +8824,14 @@
                       <w:lang w:val="es-GT"/>
                     </w:rPr>
                   </w:pPr>
+                  <w:proofErr w:type="spellStart"/>
                   <w:r>
                     <w:rPr>
                       <w:lang w:val="es-GT"/>
                     </w:rPr>
                     <w:t>PostgreSQL</w:t>
                   </w:r>
+                  <w:proofErr w:type="spellEnd"/>
                 </w:p>
               </w:txbxContent>
             </v:textbox>
@@ -8535,7 +9002,7 @@
                     <pic:cNvPicPr/>
                   </pic:nvPicPr>
                   <pic:blipFill>
-                    <a:blip r:embed="rId26">
+                    <a:blip r:embed="rId27">
                       <a:clrChange>
                         <a:clrFrom>
                           <a:srgbClr val="FFFFFE"/>
@@ -8631,7 +9098,7 @@
                     <pic:cNvPicPr/>
                   </pic:nvPicPr>
                   <pic:blipFill>
-                    <a:blip r:embed="rId27" cstate="print">
+                    <a:blip r:embed="rId28" cstate="print">
                       <a:clrChange>
                         <a:clrFrom>
                           <a:srgbClr val="FFFFFF"/>
@@ -8686,12 +9153,14 @@
                       <w:lang w:val="es-GT"/>
                     </w:rPr>
                   </w:pPr>
+                  <w:proofErr w:type="spellStart"/>
                   <w:r>
                     <w:rPr>
                       <w:lang w:val="es-GT"/>
                     </w:rPr>
                     <w:t>Switch</w:t>
                   </w:r>
+                  <w:proofErr w:type="spellEnd"/>
                 </w:p>
               </w:txbxContent>
             </v:textbox>
@@ -8850,7 +9319,7 @@
                     <pic:cNvPicPr/>
                   </pic:nvPicPr>
                   <pic:blipFill>
-                    <a:blip r:embed="rId28" cstate="print"/>
+                    <a:blip r:embed="rId29" cstate="print"/>
                     <a:stretch>
                       <a:fillRect/>
                     </a:stretch>
@@ -8885,12 +9354,14 @@
                       <w:lang w:val="es-GT"/>
                     </w:rPr>
                   </w:pPr>
+                  <w:proofErr w:type="spellStart"/>
                   <w:r>
                     <w:rPr>
                       <w:lang w:val="es-GT"/>
                     </w:rPr>
                     <w:t>Router</w:t>
                   </w:r>
+                  <w:proofErr w:type="spellEnd"/>
                 </w:p>
               </w:txbxContent>
             </v:textbox>
@@ -8926,7 +9397,7 @@
                     <pic:cNvPicPr/>
                   </pic:nvPicPr>
                   <pic:blipFill>
-                    <a:blip r:embed="rId29" cstate="print">
+                    <a:blip r:embed="rId30" cstate="print">
                       <a:clrChange>
                         <a:clrFrom>
                           <a:srgbClr val="FFFFFF"/>
@@ -9004,7 +9475,7 @@
       </w:r>
     </w:p>
     <w:sectPr>
-      <w:footerReference w:type="default" r:id="rId30"/>
+      <w:footerReference w:type="default" r:id="rId31"/>
       <w:endnotePr>
         <w:numFmt w:val="decimal"/>
       </w:endnotePr>
@@ -9018,15 +9489,15 @@
 </file>
 
 <file path=word/endnotes.xml><?xml version="1.0" encoding="utf-8"?>
-<w:endnotes xmlns:ve="http://schemas.openxmlformats.org/markup-compatibility/2006" xmlns:o="urn:schemas-microsoft-com:office:office" xmlns:r="http://schemas.openxmlformats.org/officeDocument/2006/relationships" xmlns:m="http://schemas.openxmlformats.org/officeDocument/2006/math" xmlns:v="urn:schemas-microsoft-com:vml" xmlns:wp="http://schemas.openxmlformats.org/drawingml/2006/wordprocessingDrawing" xmlns:w10="urn:schemas-microsoft-com:office:word" xmlns:w="http://schemas.openxmlformats.org/wordprocessingml/2006/main" xmlns:wne="http://schemas.microsoft.com/office/word/2006/wordml">
-  <w:endnote w:type="separator" w:id="0">
+<w:endnotes xmlns:wpc="http://schemas.microsoft.com/office/word/2010/wordprocessingCanvas" xmlns:mc="http://schemas.openxmlformats.org/markup-compatibility/2006" xmlns:o="urn:schemas-microsoft-com:office:office" xmlns:r="http://schemas.openxmlformats.org/officeDocument/2006/relationships" xmlns:m="http://schemas.openxmlformats.org/officeDocument/2006/math" xmlns:v="urn:schemas-microsoft-com:vml" xmlns:wp14="http://schemas.microsoft.com/office/word/2010/wordprocessingDrawing" xmlns:wp="http://schemas.openxmlformats.org/drawingml/2006/wordprocessingDrawing" xmlns:w10="urn:schemas-microsoft-com:office:word" xmlns:w="http://schemas.openxmlformats.org/wordprocessingml/2006/main" xmlns:w14="http://schemas.microsoft.com/office/word/2010/wordml" xmlns:wpg="http://schemas.microsoft.com/office/word/2010/wordprocessingGroup" xmlns:wpi="http://schemas.microsoft.com/office/word/2010/wordprocessingInk" xmlns:wne="http://schemas.microsoft.com/office/word/2006/wordml" xmlns:wps="http://schemas.microsoft.com/office/word/2010/wordprocessingShape" mc:Ignorable="w14 wp14">
+  <w:endnote w:type="separator" w:id="-1">
     <w:p>
       <w:r>
         <w:separator/>
       </w:r>
     </w:p>
   </w:endnote>
-  <w:endnote w:type="continuationSeparator" w:id="1">
+  <w:endnote w:type="continuationSeparator" w:id="0">
     <w:p>
       <w:r>
         <w:continuationSeparator/>
@@ -9037,7 +9508,7 @@
 </file>
 
 <file path=word/footer1.xml><?xml version="1.0" encoding="utf-8"?>
-<w:ftr xmlns:ve="http://schemas.openxmlformats.org/markup-compatibility/2006" xmlns:o="urn:schemas-microsoft-com:office:office" xmlns:r="http://schemas.openxmlformats.org/officeDocument/2006/relationships" xmlns:m="http://schemas.openxmlformats.org/officeDocument/2006/math" xmlns:v="urn:schemas-microsoft-com:vml" xmlns:wp="http://schemas.openxmlformats.org/drawingml/2006/wordprocessingDrawing" xmlns:w10="urn:schemas-microsoft-com:office:word" xmlns:w="http://schemas.openxmlformats.org/wordprocessingml/2006/main" xmlns:wne="http://schemas.microsoft.com/office/word/2006/wordml">
+<w:ftr xmlns:wpc="http://schemas.microsoft.com/office/word/2010/wordprocessingCanvas" xmlns:mc="http://schemas.openxmlformats.org/markup-compatibility/2006" xmlns:o="urn:schemas-microsoft-com:office:office" xmlns:r="http://schemas.openxmlformats.org/officeDocument/2006/relationships" xmlns:m="http://schemas.openxmlformats.org/officeDocument/2006/math" xmlns:v="urn:schemas-microsoft-com:vml" xmlns:wp14="http://schemas.microsoft.com/office/word/2010/wordprocessingDrawing" xmlns:wp="http://schemas.openxmlformats.org/drawingml/2006/wordprocessingDrawing" xmlns:w10="urn:schemas-microsoft-com:office:word" xmlns:w="http://schemas.openxmlformats.org/wordprocessingml/2006/main" xmlns:w14="http://schemas.microsoft.com/office/word/2010/wordml" xmlns:wpg="http://schemas.microsoft.com/office/word/2010/wordprocessingGroup" xmlns:wpi="http://schemas.microsoft.com/office/word/2010/wordprocessingInk" xmlns:wne="http://schemas.microsoft.com/office/word/2006/wordml" xmlns:wps="http://schemas.microsoft.com/office/word/2010/wordprocessingShape" mc:Ignorable="w14 wp14">
   <w:tbl>
     <w:tblPr>
       <w:tblW w:w="0" w:type="auto"/>
@@ -9050,7 +9521,7 @@
         <w:insideV w:val="single" w:sz="6" w:space="0" w:color="auto"/>
       </w:tblBorders>
       <w:tblLayout w:type="fixed"/>
-      <w:tblLook w:val="0000"/>
+      <w:tblLook w:val="0000" w:firstRow="0" w:lastRow="0" w:firstColumn="0" w:lastColumn="0" w:noHBand="0" w:noVBand="0"/>
     </w:tblPr>
     <w:tblGrid>
       <w:gridCol w:w="3162"/>
@@ -9075,9 +9546,11 @@
               <w:sz w:val="24"/>
             </w:rPr>
           </w:pPr>
+          <w:proofErr w:type="spellStart"/>
           <w:r>
             <w:t>Confidencial</w:t>
           </w:r>
+          <w:proofErr w:type="spellEnd"/>
         </w:p>
       </w:tc>
       <w:tc>
@@ -9163,7 +9636,7 @@
 </file>
 
 <file path=word/footer2.xml><?xml version="1.0" encoding="utf-8"?>
-<w:ftr xmlns:ve="http://schemas.openxmlformats.org/markup-compatibility/2006" xmlns:o="urn:schemas-microsoft-com:office:office" xmlns:r="http://schemas.openxmlformats.org/officeDocument/2006/relationships" xmlns:m="http://schemas.openxmlformats.org/officeDocument/2006/math" xmlns:v="urn:schemas-microsoft-com:vml" xmlns:wp="http://schemas.openxmlformats.org/drawingml/2006/wordprocessingDrawing" xmlns:w10="urn:schemas-microsoft-com:office:word" xmlns:w="http://schemas.openxmlformats.org/wordprocessingml/2006/main" xmlns:wne="http://schemas.microsoft.com/office/word/2006/wordml">
+<w:ftr xmlns:wpc="http://schemas.microsoft.com/office/word/2010/wordprocessingCanvas" xmlns:mc="http://schemas.openxmlformats.org/markup-compatibility/2006" xmlns:o="urn:schemas-microsoft-com:office:office" xmlns:r="http://schemas.openxmlformats.org/officeDocument/2006/relationships" xmlns:m="http://schemas.openxmlformats.org/officeDocument/2006/math" xmlns:v="urn:schemas-microsoft-com:vml" xmlns:wp14="http://schemas.microsoft.com/office/word/2010/wordprocessingDrawing" xmlns:wp="http://schemas.openxmlformats.org/drawingml/2006/wordprocessingDrawing" xmlns:w10="urn:schemas-microsoft-com:office:word" xmlns:w="http://schemas.openxmlformats.org/wordprocessingml/2006/main" xmlns:w14="http://schemas.microsoft.com/office/word/2010/wordml" xmlns:wpg="http://schemas.microsoft.com/office/word/2010/wordprocessingGroup" xmlns:wpi="http://schemas.microsoft.com/office/word/2010/wordprocessingInk" xmlns:wne="http://schemas.microsoft.com/office/word/2006/wordml" xmlns:wps="http://schemas.microsoft.com/office/word/2010/wordprocessingShape" mc:Ignorable="w14 wp14">
   <w:tbl>
     <w:tblPr>
       <w:tblW w:w="0" w:type="auto"/>
@@ -9176,7 +9649,7 @@
         <w:insideV w:val="single" w:sz="6" w:space="0" w:color="auto"/>
       </w:tblBorders>
       <w:tblLayout w:type="fixed"/>
-      <w:tblLook w:val="0000"/>
+      <w:tblLook w:val="0000" w:firstRow="0" w:lastRow="0" w:firstColumn="0" w:lastColumn="0" w:noHBand="0" w:noVBand="0"/>
     </w:tblPr>
     <w:tblGrid>
       <w:gridCol w:w="3162"/>
@@ -9231,7 +9704,21 @@
             <w:rPr>
               <w:lang w:val="es-GT"/>
             </w:rPr>
-            <w:t>®Software Solutions, 2011</w:t>
+            <w:t xml:space="preserve">®Software </w:t>
+          </w:r>
+          <w:proofErr w:type="spellStart"/>
+          <w:r>
+            <w:rPr>
+              <w:lang w:val="es-GT"/>
+            </w:rPr>
+            <w:t>Solutions</w:t>
+          </w:r>
+          <w:proofErr w:type="spellEnd"/>
+          <w:r>
+            <w:rPr>
+              <w:lang w:val="es-GT"/>
+            </w:rPr>
+            <w:t>, 2011</w:t>
           </w:r>
         </w:p>
       </w:tc>
@@ -9279,7 +9766,7 @@
               <w:noProof/>
               <w:lang w:val="es-GT"/>
             </w:rPr>
-            <w:t>1</w:t>
+            <w:t>12</w:t>
           </w:r>
           <w:r>
             <w:rPr>
@@ -9301,15 +9788,15 @@
 </file>
 
 <file path=word/footnotes.xml><?xml version="1.0" encoding="utf-8"?>
-<w:footnotes xmlns:ve="http://schemas.openxmlformats.org/markup-compatibility/2006" xmlns:o="urn:schemas-microsoft-com:office:office" xmlns:r="http://schemas.openxmlformats.org/officeDocument/2006/relationships" xmlns:m="http://schemas.openxmlformats.org/officeDocument/2006/math" xmlns:v="urn:schemas-microsoft-com:vml" xmlns:wp="http://schemas.openxmlformats.org/drawingml/2006/wordprocessingDrawing" xmlns:w10="urn:schemas-microsoft-com:office:word" xmlns:w="http://schemas.openxmlformats.org/wordprocessingml/2006/main" xmlns:wne="http://schemas.microsoft.com/office/word/2006/wordml">
-  <w:footnote w:type="separator" w:id="0">
+<w:footnotes xmlns:wpc="http://schemas.microsoft.com/office/word/2010/wordprocessingCanvas" xmlns:mc="http://schemas.openxmlformats.org/markup-compatibility/2006" xmlns:o="urn:schemas-microsoft-com:office:office" xmlns:r="http://schemas.openxmlformats.org/officeDocument/2006/relationships" xmlns:m="http://schemas.openxmlformats.org/officeDocument/2006/math" xmlns:v="urn:schemas-microsoft-com:vml" xmlns:wp14="http://schemas.microsoft.com/office/word/2010/wordprocessingDrawing" xmlns:wp="http://schemas.openxmlformats.org/drawingml/2006/wordprocessingDrawing" xmlns:w10="urn:schemas-microsoft-com:office:word" xmlns:w="http://schemas.openxmlformats.org/wordprocessingml/2006/main" xmlns:w14="http://schemas.microsoft.com/office/word/2010/wordml" xmlns:wpg="http://schemas.microsoft.com/office/word/2010/wordprocessingGroup" xmlns:wpi="http://schemas.microsoft.com/office/word/2010/wordprocessingInk" xmlns:wne="http://schemas.microsoft.com/office/word/2006/wordml" xmlns:wps="http://schemas.microsoft.com/office/word/2010/wordprocessingShape" mc:Ignorable="w14 wp14">
+  <w:footnote w:type="separator" w:id="-1">
     <w:p>
       <w:r>
         <w:separator/>
       </w:r>
     </w:p>
   </w:footnote>
-  <w:footnote w:type="continuationSeparator" w:id="1">
+  <w:footnote w:type="continuationSeparator" w:id="0">
     <w:p>
       <w:r>
         <w:continuationSeparator/>
@@ -9320,7 +9807,7 @@
 </file>
 
 <file path=word/header1.xml><?xml version="1.0" encoding="utf-8"?>
-<w:hdr xmlns:ve="http://schemas.openxmlformats.org/markup-compatibility/2006" xmlns:o="urn:schemas-microsoft-com:office:office" xmlns:r="http://schemas.openxmlformats.org/officeDocument/2006/relationships" xmlns:m="http://schemas.openxmlformats.org/officeDocument/2006/math" xmlns:v="urn:schemas-microsoft-com:vml" xmlns:wp="http://schemas.openxmlformats.org/drawingml/2006/wordprocessingDrawing" xmlns:w10="urn:schemas-microsoft-com:office:word" xmlns:w="http://schemas.openxmlformats.org/wordprocessingml/2006/main" xmlns:wne="http://schemas.microsoft.com/office/word/2006/wordml">
+<w:hdr xmlns:wpc="http://schemas.microsoft.com/office/word/2010/wordprocessingCanvas" xmlns:mc="http://schemas.openxmlformats.org/markup-compatibility/2006" xmlns:o="urn:schemas-microsoft-com:office:office" xmlns:r="http://schemas.openxmlformats.org/officeDocument/2006/relationships" xmlns:m="http://schemas.openxmlformats.org/officeDocument/2006/math" xmlns:v="urn:schemas-microsoft-com:vml" xmlns:wp14="http://schemas.microsoft.com/office/word/2010/wordprocessingDrawing" xmlns:wp="http://schemas.openxmlformats.org/drawingml/2006/wordprocessingDrawing" xmlns:w10="urn:schemas-microsoft-com:office:word" xmlns:w="http://schemas.openxmlformats.org/wordprocessingml/2006/main" xmlns:w14="http://schemas.microsoft.com/office/word/2010/wordml" xmlns:wpg="http://schemas.microsoft.com/office/word/2010/wordprocessingGroup" xmlns:wpi="http://schemas.microsoft.com/office/word/2010/wordprocessingInk" xmlns:wne="http://schemas.microsoft.com/office/word/2006/wordml" xmlns:wps="http://schemas.microsoft.com/office/word/2010/wordprocessingShape" mc:Ignorable="w14 wp14">
   <w:p>
     <w:pPr>
       <w:rPr>
@@ -9358,8 +9845,20 @@
         <w:sz w:val="56"/>
         <w:szCs w:val="56"/>
       </w:rPr>
-      <w:t>Software Solutions</w:t>
+      <w:t xml:space="preserve">Software </w:t>
     </w:r>
+    <w:proofErr w:type="spellStart"/>
+    <w:r>
+      <w:rPr>
+        <w:b/>
+        <w:bCs/>
+        <w:color w:val="auto"/>
+        <w:sz w:val="56"/>
+        <w:szCs w:val="56"/>
+      </w:rPr>
+      <w:t>Solutions</w:t>
+    </w:r>
+    <w:proofErr w:type="spellEnd"/>
   </w:p>
   <w:p>
     <w:pPr>
@@ -9393,7 +9892,7 @@
 </file>
 
 <file path=word/header2.xml><?xml version="1.0" encoding="utf-8"?>
-<w:hdr xmlns:ve="http://schemas.openxmlformats.org/markup-compatibility/2006" xmlns:o="urn:schemas-microsoft-com:office:office" xmlns:r="http://schemas.openxmlformats.org/officeDocument/2006/relationships" xmlns:m="http://schemas.openxmlformats.org/officeDocument/2006/math" xmlns:v="urn:schemas-microsoft-com:vml" xmlns:wp="http://schemas.openxmlformats.org/drawingml/2006/wordprocessingDrawing" xmlns:w10="urn:schemas-microsoft-com:office:word" xmlns:w="http://schemas.openxmlformats.org/wordprocessingml/2006/main" xmlns:wne="http://schemas.microsoft.com/office/word/2006/wordml">
+<w:hdr xmlns:wpc="http://schemas.microsoft.com/office/word/2010/wordprocessingCanvas" xmlns:mc="http://schemas.openxmlformats.org/markup-compatibility/2006" xmlns:o="urn:schemas-microsoft-com:office:office" xmlns:r="http://schemas.openxmlformats.org/officeDocument/2006/relationships" xmlns:m="http://schemas.openxmlformats.org/officeDocument/2006/math" xmlns:v="urn:schemas-microsoft-com:vml" xmlns:wp14="http://schemas.microsoft.com/office/word/2010/wordprocessingDrawing" xmlns:wp="http://schemas.openxmlformats.org/drawingml/2006/wordprocessingDrawing" xmlns:w10="urn:schemas-microsoft-com:office:word" xmlns:w="http://schemas.openxmlformats.org/wordprocessingml/2006/main" xmlns:w14="http://schemas.microsoft.com/office/word/2010/wordml" xmlns:wpg="http://schemas.microsoft.com/office/word/2010/wordprocessingGroup" xmlns:wpi="http://schemas.microsoft.com/office/word/2010/wordprocessingInk" xmlns:wne="http://schemas.microsoft.com/office/word/2006/wordml" xmlns:wps="http://schemas.microsoft.com/office/word/2010/wordprocessingShape" mc:Ignorable="w14 wp14">
   <w:tbl>
     <w:tblPr>
       <w:tblW w:w="0" w:type="auto"/>
@@ -9406,7 +9905,7 @@
         <w:insideV w:val="single" w:sz="6" w:space="0" w:color="auto"/>
       </w:tblBorders>
       <w:tblLayout w:type="fixed"/>
-      <w:tblLook w:val="0000"/>
+      <w:tblLook w:val="0000" w:firstRow="0" w:lastRow="0" w:firstColumn="0" w:lastColumn="0" w:noHBand="0" w:noVBand="0"/>
     </w:tblPr>
     <w:tblGrid>
       <w:gridCol w:w="6379"/>
@@ -9564,7 +10063,7 @@
 </file>
 
 <file path=word/numbering.xml><?xml version="1.0" encoding="utf-8"?>
-<w:numbering xmlns:ve="http://schemas.openxmlformats.org/markup-compatibility/2006" xmlns:o="urn:schemas-microsoft-com:office:office" xmlns:r="http://schemas.openxmlformats.org/officeDocument/2006/relationships" xmlns:m="http://schemas.openxmlformats.org/officeDocument/2006/math" xmlns:v="urn:schemas-microsoft-com:vml" xmlns:wp="http://schemas.openxmlformats.org/drawingml/2006/wordprocessingDrawing" xmlns:w10="urn:schemas-microsoft-com:office:word" xmlns:w="http://schemas.openxmlformats.org/wordprocessingml/2006/main" xmlns:wne="http://schemas.microsoft.com/office/word/2006/wordml">
+<w:numbering xmlns:wpc="http://schemas.microsoft.com/office/word/2010/wordprocessingCanvas" xmlns:mc="http://schemas.openxmlformats.org/markup-compatibility/2006" xmlns:o="urn:schemas-microsoft-com:office:office" xmlns:r="http://schemas.openxmlformats.org/officeDocument/2006/relationships" xmlns:m="http://schemas.openxmlformats.org/officeDocument/2006/math" xmlns:v="urn:schemas-microsoft-com:vml" xmlns:wp14="http://schemas.microsoft.com/office/word/2010/wordprocessingDrawing" xmlns:wp="http://schemas.openxmlformats.org/drawingml/2006/wordprocessingDrawing" xmlns:w10="urn:schemas-microsoft-com:office:word" xmlns:w="http://schemas.openxmlformats.org/wordprocessingml/2006/main" xmlns:w14="http://schemas.microsoft.com/office/word/2010/wordml" xmlns:wpg="http://schemas.microsoft.com/office/word/2010/wordprocessingGroup" xmlns:wpi="http://schemas.microsoft.com/office/word/2010/wordprocessingInk" xmlns:wne="http://schemas.microsoft.com/office/word/2006/wordml" xmlns:wps="http://schemas.microsoft.com/office/word/2010/wordprocessingShape" mc:Ignorable="w14 wp14">
   <w:abstractNum w:abstractNumId="0">
     <w:nsid w:val="FFFFFFFB"/>
     <w:multiLevelType w:val="multilevel"/>
@@ -13656,7 +14155,7 @@
 </file>
 
 <file path=word/styles.xml><?xml version="1.0" encoding="utf-8"?>
-<w:styles xmlns:r="http://schemas.openxmlformats.org/officeDocument/2006/relationships" xmlns:w="http://schemas.openxmlformats.org/wordprocessingml/2006/main">
+<w:styles xmlns:mc="http://schemas.openxmlformats.org/markup-compatibility/2006" xmlns:r="http://schemas.openxmlformats.org/officeDocument/2006/relationships" xmlns:w="http://schemas.openxmlformats.org/wordprocessingml/2006/main" xmlns:w14="http://schemas.microsoft.com/office/word/2010/wordml" mc:Ignorable="w14">
   <w:docDefaults>
     <w:rPrDefault>
       <w:rPr>
@@ -13994,7 +14493,6 @@
     <w:uiPriority w:val="99"/>
     <w:semiHidden/>
     <w:unhideWhenUsed/>
-    <w:qFormat/>
     <w:tblPr>
       <w:tblInd w:w="0" w:type="dxa"/>
       <w:tblCellMar>
@@ -14709,6 +15207,196 @@
 </w:styles>
 </file>
 
+<file path=word/stylesWithEffects.xml><?xml version="1.0" encoding="utf-8"?>
+<w:styles xmlns:wpc="http://schemas.microsoft.com/office/word/2010/wordprocessingCanvas" xmlns:mc="http://schemas.openxmlformats.org/markup-compatibility/2006" xmlns:o="urn:schemas-microsoft-com:office:office" xmlns:r="http://schemas.openxmlformats.org/officeDocument/2006/relationships" xmlns:m="http://schemas.openxmlformats.org/officeDocument/2006/math" xmlns:v="urn:schemas-microsoft-com:vml" xmlns:wp14="http://schemas.microsoft.com/office/word/2010/wordprocessingDrawing" xmlns:wp="http://schemas.openxmlformats.org/drawingml/2006/wordprocessingDrawing" xmlns:w10="urn:schemas-microsoft-com:office:word" xmlns:w="http://schemas.openxmlformats.org/wordprocessingml/2006/main" xmlns:w14="http://schemas.microsoft.com/office/word/2010/wordml" xmlns:wpg="http://schemas.microsoft.com/office/word/2010/wordprocessingGroup" xmlns:wpi="http://schemas.microsoft.com/office/word/2010/wordprocessingInk" xmlns:wne="http://schemas.microsoft.com/office/word/2006/wordml" xmlns:wps="http://schemas.microsoft.com/office/word/2010/wordprocessingShape" mc:Ignorable="w14 wp14">
+  <w:docDefaults>
+    <w:rPrDefault>
+      <w:rPr>
+        <w:rFonts w:asciiTheme="minorHAnsi" w:eastAsiaTheme="minorEastAsia" w:hAnsiTheme="minorHAnsi" w:cstheme="minorBidi"/>
+        <w:sz w:val="22"/>
+        <w:szCs w:val="22"/>
+        <w:lang w:val="es-GT" w:eastAsia="es-GT" w:bidi="ar-SA"/>
+      </w:rPr>
+    </w:rPrDefault>
+    <w:pPrDefault>
+      <w:pPr>
+        <w:spacing w:after="200" w:line="276" w:lineRule="auto"/>
+      </w:pPr>
+    </w:pPrDefault>
+  </w:docDefaults>
+  <w:latentStyles w:defLockedState="0" w:defUIPriority="99" w:defSemiHidden="1" w:defUnhideWhenUsed="1" w:defQFormat="0" w:count="267">
+    <w:lsdException w:name="Normal" w:semiHidden="0" w:uiPriority="0" w:unhideWhenUsed="0" w:qFormat="1"/>
+    <w:lsdException w:name="heading 1" w:semiHidden="0" w:uiPriority="9" w:unhideWhenUsed="0" w:qFormat="1"/>
+    <w:lsdException w:name="heading 2" w:uiPriority="9" w:qFormat="1"/>
+    <w:lsdException w:name="heading 3" w:uiPriority="9" w:qFormat="1"/>
+    <w:lsdException w:name="heading 4" w:uiPriority="9" w:qFormat="1"/>
+    <w:lsdException w:name="heading 5" w:uiPriority="9" w:qFormat="1"/>
+    <w:lsdException w:name="heading 6" w:uiPriority="9" w:qFormat="1"/>
+    <w:lsdException w:name="heading 7" w:uiPriority="9" w:qFormat="1"/>
+    <w:lsdException w:name="heading 8" w:uiPriority="9" w:qFormat="1"/>
+    <w:lsdException w:name="heading 9" w:uiPriority="9" w:qFormat="1"/>
+    <w:lsdException w:name="toc 1" w:uiPriority="39"/>
+    <w:lsdException w:name="toc 2" w:uiPriority="39"/>
+    <w:lsdException w:name="toc 3" w:uiPriority="39"/>
+    <w:lsdException w:name="toc 4" w:uiPriority="39"/>
+    <w:lsdException w:name="toc 5" w:uiPriority="39"/>
+    <w:lsdException w:name="toc 6" w:uiPriority="39"/>
+    <w:lsdException w:name="toc 7" w:uiPriority="39"/>
+    <w:lsdException w:name="toc 8" w:uiPriority="39"/>
+    <w:lsdException w:name="toc 9" w:uiPriority="39"/>
+    <w:lsdException w:name="caption" w:uiPriority="35" w:qFormat="1"/>
+    <w:lsdException w:name="Title" w:semiHidden="0" w:uiPriority="10" w:unhideWhenUsed="0" w:qFormat="1"/>
+    <w:lsdException w:name="Default Paragraph Font" w:uiPriority="1"/>
+    <w:lsdException w:name="Subtitle" w:semiHidden="0" w:uiPriority="11" w:unhideWhenUsed="0" w:qFormat="1"/>
+    <w:lsdException w:name="Strong" w:semiHidden="0" w:uiPriority="22" w:unhideWhenUsed="0" w:qFormat="1"/>
+    <w:lsdException w:name="Emphasis" w:semiHidden="0" w:uiPriority="20" w:unhideWhenUsed="0" w:qFormat="1"/>
+    <w:lsdException w:name="Table Grid" w:semiHidden="0" w:uiPriority="59" w:unhideWhenUsed="0"/>
+    <w:lsdException w:name="Placeholder Text" w:unhideWhenUsed="0"/>
+    <w:lsdException w:name="No Spacing" w:semiHidden="0" w:uiPriority="1" w:unhideWhenUsed="0" w:qFormat="1"/>
+    <w:lsdException w:name="Light Shading" w:semiHidden="0" w:uiPriority="60" w:unhideWhenUsed="0"/>
+    <w:lsdException w:name="Light List" w:semiHidden="0" w:uiPriority="61" w:unhideWhenUsed="0"/>
+    <w:lsdException w:name="Light Grid" w:semiHidden="0" w:uiPriority="62" w:unhideWhenUsed="0"/>
+    <w:lsdException w:name="Medium Shading 1" w:semiHidden="0" w:uiPriority="63" w:unhideWhenUsed="0"/>
+    <w:lsdException w:name="Medium Shading 2" w:semiHidden="0" w:uiPriority="64" w:unhideWhenUsed="0"/>
+    <w:lsdException w:name="Medium List 1" w:semiHidden="0" w:uiPriority="65" w:unhideWhenUsed="0"/>
+    <w:lsdException w:name="Medium List 2" w:semiHidden="0" w:uiPriority="66" w:unhideWhenUsed="0"/>
+    <w:lsdException w:name="Medium Grid 1" w:semiHidden="0" w:uiPriority="67" w:unhideWhenUsed="0"/>
+    <w:lsdException w:name="Medium Grid 2" w:semiHidden="0" w:uiPriority="68" w:unhideWhenUsed="0"/>
+    <w:lsdException w:name="Medium Grid 3" w:semiHidden="0" w:uiPriority="69" w:unhideWhenUsed="0"/>
+    <w:lsdException w:name="Dark List" w:semiHidden="0" w:uiPriority="70" w:unhideWhenUsed="0"/>
+    <w:lsdException w:name="Colorful Shading" w:semiHidden="0" w:uiPriority="71" w:unhideWhenUsed="0"/>
+    <w:lsdException w:name="Colorful List" w:semiHidden="0" w:uiPriority="72" w:unhideWhenUsed="0"/>
+    <w:lsdException w:name="Colorful Grid" w:semiHidden="0" w:uiPriority="73" w:unhideWhenUsed="0"/>
+    <w:lsdException w:name="Light Shading Accent 1" w:semiHidden="0" w:uiPriority="60" w:unhideWhenUsed="0"/>
+    <w:lsdException w:name="Light List Accent 1" w:semiHidden="0" w:uiPriority="61" w:unhideWhenUsed="0"/>
+    <w:lsdException w:name="Light Grid Accent 1" w:semiHidden="0" w:uiPriority="62" w:unhideWhenUsed="0"/>
+    <w:lsdException w:name="Medium Shading 1 Accent 1" w:semiHidden="0" w:uiPriority="63" w:unhideWhenUsed="0"/>
+    <w:lsdException w:name="Medium Shading 2 Accent 1" w:semiHidden="0" w:uiPriority="64" w:unhideWhenUsed="0"/>
+    <w:lsdException w:name="Medium List 1 Accent 1" w:semiHidden="0" w:uiPriority="65" w:unhideWhenUsed="0"/>
+    <w:lsdException w:name="Revision" w:unhideWhenUsed="0"/>
+    <w:lsdException w:name="List Paragraph" w:semiHidden="0" w:uiPriority="34" w:unhideWhenUsed="0" w:qFormat="1"/>
+    <w:lsdException w:name="Quote" w:semiHidden="0" w:uiPriority="29" w:unhideWhenUsed="0" w:qFormat="1"/>
+    <w:lsdException w:name="Intense Quote" w:semiHidden="0" w:uiPriority="30" w:unhideWhenUsed="0" w:qFormat="1"/>
+    <w:lsdException w:name="Medium List 2 Accent 1" w:semiHidden="0" w:uiPriority="66" w:unhideWhenUsed="0"/>
+    <w:lsdException w:name="Medium Grid 1 Accent 1" w:semiHidden="0" w:uiPriority="67" w:unhideWhenUsed="0"/>
+    <w:lsdException w:name="Medium Grid 2 Accent 1" w:semiHidden="0" w:uiPriority="68" w:unhideWhenUsed="0"/>
+    <w:lsdException w:name="Medium Grid 3 Accent 1" w:semiHidden="0" w:uiPriority="69" w:unhideWhenUsed="0"/>
+    <w:lsdException w:name="Dark List Accent 1" w:semiHidden="0" w:uiPriority="70" w:unhideWhenUsed="0"/>
+    <w:lsdException w:name="Colorful Shading Accent 1" w:semiHidden="0" w:uiPriority="71" w:unhideWhenUsed="0"/>
+    <w:lsdException w:name="Colorful List Accent 1" w:semiHidden="0" w:uiPriority="72" w:unhideWhenUsed="0"/>
+    <w:lsdException w:name="Colorful Grid Accent 1" w:semiHidden="0" w:uiPriority="73" w:unhideWhenUsed="0"/>
+    <w:lsdException w:name="Light Shading Accent 2" w:semiHidden="0" w:uiPriority="60" w:unhideWhenUsed="0"/>
+    <w:lsdException w:name="Light List Accent 2" w:semiHidden="0" w:uiPriority="61" w:unhideWhenUsed="0"/>
+    <w:lsdException w:name="Light Grid Accent 2" w:semiHidden="0" w:uiPriority="62" w:unhideWhenUsed="0"/>
+    <w:lsdException w:name="Medium Shading 1 Accent 2" w:semiHidden="0" w:uiPriority="63" w:unhideWhenUsed="0"/>
+    <w:lsdException w:name="Medium Shading 2 Accent 2" w:semiHidden="0" w:uiPriority="64" w:unhideWhenUsed="0"/>
+    <w:lsdException w:name="Medium List 1 Accent 2" w:semiHidden="0" w:uiPriority="65" w:unhideWhenUsed="0"/>
+    <w:lsdException w:name="Medium List 2 Accent 2" w:semiHidden="0" w:uiPriority="66" w:unhideWhenUsed="0"/>
+    <w:lsdException w:name="Medium Grid 1 Accent 2" w:semiHidden="0" w:uiPriority="67" w:unhideWhenUsed="0"/>
+    <w:lsdException w:name="Medium Grid 2 Accent 2" w:semiHidden="0" w:uiPriority="68" w:unhideWhenUsed="0"/>
+    <w:lsdException w:name="Medium Grid 3 Accent 2" w:semiHidden="0" w:uiPriority="69" w:unhideWhenUsed="0"/>
+    <w:lsdException w:name="Dark List Accent 2" w:semiHidden="0" w:uiPriority="70" w:unhideWhenUsed="0"/>
+    <w:lsdException w:name="Colorful Shading Accent 2" w:semiHidden="0" w:uiPriority="71" w:unhideWhenUsed="0"/>
+    <w:lsdException w:name="Colorful List Accent 2" w:semiHidden="0" w:uiPriority="72" w:unhideWhenUsed="0"/>
+    <w:lsdException w:name="Colorful Grid Accent 2" w:semiHidden="0" w:uiPriority="73" w:unhideWhenUsed="0"/>
+    <w:lsdException w:name="Light Shading Accent 3" w:semiHidden="0" w:uiPriority="60" w:unhideWhenUsed="0"/>
+    <w:lsdException w:name="Light List Accent 3" w:semiHidden="0" w:uiPriority="61" w:unhideWhenUsed="0"/>
+    <w:lsdException w:name="Light Grid Accent 3" w:semiHidden="0" w:uiPriority="62" w:unhideWhenUsed="0"/>
+    <w:lsdException w:name="Medium Shading 1 Accent 3" w:semiHidden="0" w:uiPriority="63" w:unhideWhenUsed="0"/>
+    <w:lsdException w:name="Medium Shading 2 Accent 3" w:semiHidden="0" w:uiPriority="64" w:unhideWhenUsed="0"/>
+    <w:lsdException w:name="Medium List 1 Accent 3" w:semiHidden="0" w:uiPriority="65" w:unhideWhenUsed="0"/>
+    <w:lsdException w:name="Medium List 2 Accent 3" w:semiHidden="0" w:uiPriority="66" w:unhideWhenUsed="0"/>
+    <w:lsdException w:name="Medium Grid 1 Accent 3" w:semiHidden="0" w:uiPriority="67" w:unhideWhenUsed="0"/>
+    <w:lsdException w:name="Medium Grid 2 Accent 3" w:semiHidden="0" w:uiPriority="68" w:unhideWhenUsed="0"/>
+    <w:lsdException w:name="Medium Grid 3 Accent 3" w:semiHidden="0" w:uiPriority="69" w:unhideWhenUsed="0"/>
+    <w:lsdException w:name="Dark List Accent 3" w:semiHidden="0" w:uiPriority="70" w:unhideWhenUsed="0"/>
+    <w:lsdException w:name="Colorful Shading Accent 3" w:semiHidden="0" w:uiPriority="71" w:unhideWhenUsed="0"/>
+    <w:lsdException w:name="Colorful List Accent 3" w:semiHidden="0" w:uiPriority="72" w:unhideWhenUsed="0"/>
+    <w:lsdException w:name="Colorful Grid Accent 3" w:semiHidden="0" w:uiPriority="73" w:unhideWhenUsed="0"/>
+    <w:lsdException w:name="Light Shading Accent 4" w:semiHidden="0" w:uiPriority="60" w:unhideWhenUsed="0"/>
+    <w:lsdException w:name="Light List Accent 4" w:semiHidden="0" w:uiPriority="61" w:unhideWhenUsed="0"/>
+    <w:lsdException w:name="Light Grid Accent 4" w:semiHidden="0" w:uiPriority="62" w:unhideWhenUsed="0"/>
+    <w:lsdException w:name="Medium Shading 1 Accent 4" w:semiHidden="0" w:uiPriority="63" w:unhideWhenUsed="0"/>
+    <w:lsdException w:name="Medium Shading 2 Accent 4" w:semiHidden="0" w:uiPriority="64" w:unhideWhenUsed="0"/>
+    <w:lsdException w:name="Medium List 1 Accent 4" w:semiHidden="0" w:uiPriority="65" w:unhideWhenUsed="0"/>
+    <w:lsdException w:name="Medium List 2 Accent 4" w:semiHidden="0" w:uiPriority="66" w:unhideWhenUsed="0"/>
+    <w:lsdException w:name="Medium Grid 1 Accent 4" w:semiHidden="0" w:uiPriority="67" w:unhideWhenUsed="0"/>
+    <w:lsdException w:name="Medium Grid 2 Accent 4" w:semiHidden="0" w:uiPriority="68" w:unhideWhenUsed="0"/>
+    <w:lsdException w:name="Medium Grid 3 Accent 4" w:semiHidden="0" w:uiPriority="69" w:unhideWhenUsed="0"/>
+    <w:lsdException w:name="Dark List Accent 4" w:semiHidden="0" w:uiPriority="70" w:unhideWhenUsed="0"/>
+    <w:lsdException w:name="Colorful Shading Accent 4" w:semiHidden="0" w:uiPriority="71" w:unhideWhenUsed="0"/>
+    <w:lsdException w:name="Colorful List Accent 4" w:semiHidden="0" w:uiPriority="72" w:unhideWhenUsed="0"/>
+    <w:lsdException w:name="Colorful Grid Accent 4" w:semiHidden="0" w:uiPriority="73" w:unhideWhenUsed="0"/>
+    <w:lsdException w:name="Light Shading Accent 5" w:semiHidden="0" w:uiPriority="60" w:unhideWhenUsed="0"/>
+    <w:lsdException w:name="Light List Accent 5" w:semiHidden="0" w:uiPriority="61" w:unhideWhenUsed="0"/>
+    <w:lsdException w:name="Light Grid Accent 5" w:semiHidden="0" w:uiPriority="62" w:unhideWhenUsed="0"/>
+    <w:lsdException w:name="Medium Shading 1 Accent 5" w:semiHidden="0" w:uiPriority="63" w:unhideWhenUsed="0"/>
+    <w:lsdException w:name="Medium Shading 2 Accent 5" w:semiHidden="0" w:uiPriority="64" w:unhideWhenUsed="0"/>
+    <w:lsdException w:name="Medium List 1 Accent 5" w:semiHidden="0" w:uiPriority="65" w:unhideWhenUsed="0"/>
+    <w:lsdException w:name="Medium List 2 Accent 5" w:semiHidden="0" w:uiPriority="66" w:unhideWhenUsed="0"/>
+    <w:lsdException w:name="Medium Grid 1 Accent 5" w:semiHidden="0" w:uiPriority="67" w:unhideWhenUsed="0"/>
+    <w:lsdException w:name="Medium Grid 2 Accent 5" w:semiHidden="0" w:uiPriority="68" w:unhideWhenUsed="0"/>
+    <w:lsdException w:name="Medium Grid 3 Accent 5" w:semiHidden="0" w:uiPriority="69" w:unhideWhenUsed="0"/>
+    <w:lsdException w:name="Dark List Accent 5" w:semiHidden="0" w:uiPriority="70" w:unhideWhenUsed="0"/>
+    <w:lsdException w:name="Colorful Shading Accent 5" w:semiHidden="0" w:uiPriority="71" w:unhideWhenUsed="0"/>
+    <w:lsdException w:name="Colorful List Accent 5" w:semiHidden="0" w:uiPriority="72" w:unhideWhenUsed="0"/>
+    <w:lsdException w:name="Colorful Grid Accent 5" w:semiHidden="0" w:uiPriority="73" w:unhideWhenUsed="0"/>
+    <w:lsdException w:name="Light Shading Accent 6" w:semiHidden="0" w:uiPriority="60" w:unhideWhenUsed="0"/>
+    <w:lsdException w:name="Light List Accent 6" w:semiHidden="0" w:uiPriority="61" w:unhideWhenUsed="0"/>
+    <w:lsdException w:name="Light Grid Accent 6" w:semiHidden="0" w:uiPriority="62" w:unhideWhenUsed="0"/>
+    <w:lsdException w:name="Medium Shading 1 Accent 6" w:semiHidden="0" w:uiPriority="63" w:unhideWhenUsed="0"/>
+    <w:lsdException w:name="Medium Shading 2 Accent 6" w:semiHidden="0" w:uiPriority="64" w:unhideWhenUsed="0"/>
+    <w:lsdException w:name="Medium List 1 Accent 6" w:semiHidden="0" w:uiPriority="65" w:unhideWhenUsed="0"/>
+    <w:lsdException w:name="Medium List 2 Accent 6" w:semiHidden="0" w:uiPriority="66" w:unhideWhenUsed="0"/>
+    <w:lsdException w:name="Medium Grid 1 Accent 6" w:semiHidden="0" w:uiPriority="67" w:unhideWhenUsed="0"/>
+    <w:lsdException w:name="Medium Grid 2 Accent 6" w:semiHidden="0" w:uiPriority="68" w:unhideWhenUsed="0"/>
+    <w:lsdException w:name="Medium Grid 3 Accent 6" w:semiHidden="0" w:uiPriority="69" w:unhideWhenUsed="0"/>
+    <w:lsdException w:name="Dark List Accent 6" w:semiHidden="0" w:uiPriority="70" w:unhideWhenUsed="0"/>
+    <w:lsdException w:name="Colorful Shading Accent 6" w:semiHidden="0" w:uiPriority="71" w:unhideWhenUsed="0"/>
+    <w:lsdException w:name="Colorful List Accent 6" w:semiHidden="0" w:uiPriority="72" w:unhideWhenUsed="0"/>
+    <w:lsdException w:name="Colorful Grid Accent 6" w:semiHidden="0" w:uiPriority="73" w:unhideWhenUsed="0"/>
+    <w:lsdException w:name="Subtle Emphasis" w:semiHidden="0" w:uiPriority="19" w:unhideWhenUsed="0" w:qFormat="1"/>
+    <w:lsdException w:name="Intense Emphasis" w:semiHidden="0" w:uiPriority="21" w:unhideWhenUsed="0" w:qFormat="1"/>
+    <w:lsdException w:name="Subtle Reference" w:semiHidden="0" w:uiPriority="31" w:unhideWhenUsed="0" w:qFormat="1"/>
+    <w:lsdException w:name="Intense Reference" w:semiHidden="0" w:uiPriority="32" w:unhideWhenUsed="0" w:qFormat="1"/>
+    <w:lsdException w:name="Book Title" w:semiHidden="0" w:uiPriority="33" w:unhideWhenUsed="0" w:qFormat="1"/>
+    <w:lsdException w:name="Bibliography" w:uiPriority="37"/>
+    <w:lsdException w:name="TOC Heading" w:uiPriority="39" w:qFormat="1"/>
+  </w:latentStyles>
+  <w:style w:type="paragraph" w:default="1" w:styleId="Normal">
+    <w:name w:val="Normal"/>
+    <w:qFormat/>
+  </w:style>
+  <w:style w:type="character" w:default="1" w:styleId="Fuentedeprrafopredeter">
+    <w:name w:val="Default Paragraph Font"/>
+    <w:uiPriority w:val="1"/>
+    <w:semiHidden/>
+    <w:unhideWhenUsed/>
+  </w:style>
+  <w:style w:type="table" w:default="1" w:styleId="Tablanormal">
+    <w:name w:val="Normal Table"/>
+    <w:uiPriority w:val="99"/>
+    <w:semiHidden/>
+    <w:unhideWhenUsed/>
+    <w:tblPr>
+      <w:tblInd w:w="0" w:type="dxa"/>
+      <w:tblCellMar>
+        <w:top w:w="0" w:type="dxa"/>
+        <w:left w:w="108" w:type="dxa"/>
+        <w:bottom w:w="0" w:type="dxa"/>
+        <w:right w:w="108" w:type="dxa"/>
+      </w:tblCellMar>
+    </w:tblPr>
+  </w:style>
+  <w:style w:type="numbering" w:default="1" w:styleId="Sinlista">
+    <w:name w:val="No List"/>
+    <w:uiPriority w:val="99"/>
+    <w:semiHidden/>
+    <w:unhideWhenUsed/>
+  </w:style>
+</w:styles>
+</file>
+
 <file path=word/theme/theme1.xml><?xml version="1.0" encoding="utf-8"?>
 <a:theme xmlns:a="http://schemas.openxmlformats.org/drawingml/2006/main" name="Tema de Office">
   <a:themeElements>

</xml_diff>